<commit_message>
Added alternate type. Bug fixes and addition of Double List for ranksep
</commit_message>
<xml_diff>
--- a/Docs/Attribute Status.docx
+++ b/Docs/Attribute Status.docx
@@ -628,6 +628,14 @@
                 <w:szCs w:val="24"/>
               </w:rPr>
             </w:pPr>
+            <w:r>
+              <w:rPr>
+                <w:rFonts w:ascii="Times New Roman" w:eastAsia="Times New Roman" w:hAnsi="Times New Roman" w:cs="Times New Roman"/>
+                <w:sz w:val="24"/>
+                <w:szCs w:val="24"/>
+              </w:rPr>
+              <w:t>nil</w:t>
+            </w:r>
           </w:p>
         </w:tc>
       </w:tr>
@@ -714,6 +722,7 @@
               </w:rPr>
             </w:pPr>
             <w:hyperlink r:id="rId11" w:anchor="k:arrowType" w:history="1">
+              <w:proofErr w:type="spellStart"/>
               <w:r>
                 <w:rPr>
                   <w:rFonts w:ascii="Times New Roman" w:eastAsia="Times New Roman" w:hAnsi="Times New Roman" w:cs="Times New Roman"/>
@@ -726,6 +735,7 @@
                 </w:rPr>
                 <w:t>arrowType</w:t>
               </w:r>
+              <w:proofErr w:type="spellEnd"/>
             </w:hyperlink>
           </w:p>
         </w:tc>
@@ -833,6 +843,7 @@
               </w:rPr>
             </w:pPr>
             <w:hyperlink r:id="rId12" w:anchor="d:arrowsize" w:history="1">
+              <w:proofErr w:type="spellStart"/>
               <w:r>
                 <w:rPr>
                   <w:rFonts w:ascii="Times New Roman" w:eastAsia="Times New Roman" w:hAnsi="Times New Roman" w:cs="Times New Roman"/>
@@ -845,6 +856,7 @@
                 </w:rPr>
                 <w:t>arrowsize</w:t>
               </w:r>
+              <w:proofErr w:type="spellEnd"/>
             </w:hyperlink>
           </w:p>
         </w:tc>
@@ -1020,6 +1032,7 @@
               </w:rPr>
             </w:pPr>
             <w:hyperlink r:id="rId14" w:anchor="d:arrowtail" w:history="1">
+              <w:proofErr w:type="spellStart"/>
               <w:r>
                 <w:rPr>
                   <w:rFonts w:ascii="Times New Roman" w:eastAsia="Times New Roman" w:hAnsi="Times New Roman" w:cs="Times New Roman"/>
@@ -1032,6 +1045,7 @@
                 </w:rPr>
                 <w:t>arrowtail</w:t>
               </w:r>
+              <w:proofErr w:type="spellEnd"/>
             </w:hyperlink>
           </w:p>
         </w:tc>
@@ -1080,6 +1094,7 @@
               </w:rPr>
             </w:pPr>
             <w:hyperlink r:id="rId15" w:anchor="k:arrowType" w:history="1">
+              <w:proofErr w:type="spellStart"/>
               <w:r>
                 <w:rPr>
                   <w:rFonts w:ascii="Times New Roman" w:eastAsia="Times New Roman" w:hAnsi="Times New Roman" w:cs="Times New Roman"/>
@@ -1092,6 +1107,7 @@
                 </w:rPr>
                 <w:t>arrowType</w:t>
               </w:r>
+              <w:proofErr w:type="spellEnd"/>
             </w:hyperlink>
           </w:p>
         </w:tc>
@@ -1259,6 +1275,7 @@
               </w:rPr>
             </w:pPr>
             <w:hyperlink r:id="rId17" w:anchor="k:rect" w:history="1">
+              <w:proofErr w:type="spellStart"/>
               <w:r>
                 <w:rPr>
                   <w:rFonts w:ascii="Times New Roman" w:eastAsia="Times New Roman" w:hAnsi="Times New Roman" w:cs="Times New Roman"/>
@@ -1271,6 +1288,7 @@
                 </w:rPr>
                 <w:t>rect</w:t>
               </w:r>
+              <w:proofErr w:type="spellEnd"/>
             </w:hyperlink>
           </w:p>
         </w:tc>
@@ -1370,6 +1388,7 @@
               </w:rPr>
             </w:pPr>
             <w:hyperlink r:id="rId18" w:anchor="d:bgcolor" w:history="1">
+              <w:proofErr w:type="spellStart"/>
               <w:r>
                 <w:rPr>
                   <w:rFonts w:ascii="Times New Roman" w:eastAsia="Times New Roman" w:hAnsi="Times New Roman" w:cs="Times New Roman"/>
@@ -1382,6 +1401,7 @@
                 </w:rPr>
                 <w:t>bgcolor</w:t>
               </w:r>
+              <w:proofErr w:type="spellEnd"/>
             </w:hyperlink>
           </w:p>
         </w:tc>
@@ -1452,6 +1472,7 @@
               <w:br/>
             </w:r>
             <w:hyperlink r:id="rId20" w:anchor="k:colorList" w:history="1">
+              <w:proofErr w:type="spellStart"/>
               <w:r>
                 <w:rPr>
                   <w:rFonts w:ascii="Times New Roman" w:eastAsia="Times New Roman" w:hAnsi="Times New Roman" w:cs="Times New Roman"/>
@@ -1464,6 +1485,7 @@
                 </w:rPr>
                 <w:t>colorList</w:t>
               </w:r>
+              <w:proofErr w:type="spellEnd"/>
             </w:hyperlink>
           </w:p>
         </w:tc>
@@ -2159,6 +2181,7 @@
               </w:rPr>
             </w:pPr>
             <w:hyperlink r:id="rId27" w:anchor="d:clusterrank" w:history="1">
+              <w:proofErr w:type="spellStart"/>
               <w:r>
                 <w:rPr>
                   <w:rFonts w:ascii="Times New Roman" w:eastAsia="Times New Roman" w:hAnsi="Times New Roman" w:cs="Times New Roman"/>
@@ -2171,6 +2194,7 @@
                 </w:rPr>
                 <w:t>clusterrank</w:t>
               </w:r>
+              <w:proofErr w:type="spellEnd"/>
             </w:hyperlink>
           </w:p>
         </w:tc>
@@ -2219,6 +2243,7 @@
               </w:rPr>
             </w:pPr>
             <w:hyperlink r:id="rId28" w:anchor="k:clusterMode" w:history="1">
+              <w:proofErr w:type="spellStart"/>
               <w:r>
                 <w:rPr>
                   <w:rFonts w:ascii="Times New Roman" w:eastAsia="Times New Roman" w:hAnsi="Times New Roman" w:cs="Times New Roman"/>
@@ -2231,6 +2256,7 @@
                 </w:rPr>
                 <w:t>clusterMode</w:t>
               </w:r>
+              <w:proofErr w:type="spellEnd"/>
             </w:hyperlink>
           </w:p>
         </w:tc>
@@ -2420,6 +2446,7 @@
               <w:br/>
             </w:r>
             <w:hyperlink r:id="rId31" w:anchor="k:colorList" w:history="1">
+              <w:proofErr w:type="spellStart"/>
               <w:r>
                 <w:rPr>
                   <w:rFonts w:ascii="Times New Roman" w:eastAsia="Times New Roman" w:hAnsi="Times New Roman" w:cs="Times New Roman"/>
@@ -2432,6 +2459,7 @@
                 </w:rPr>
                 <w:t>colorList</w:t>
               </w:r>
+              <w:proofErr w:type="spellEnd"/>
             </w:hyperlink>
           </w:p>
         </w:tc>
@@ -2574,6 +2602,7 @@
               </w:rPr>
             </w:pPr>
             <w:hyperlink r:id="rId32" w:anchor="d:colorscheme" w:history="1">
+              <w:proofErr w:type="spellStart"/>
               <w:r>
                 <w:rPr>
                   <w:rFonts w:ascii="Times New Roman" w:eastAsia="Times New Roman" w:hAnsi="Times New Roman" w:cs="Times New Roman"/>
@@ -2586,6 +2615,7 @@
                 </w:rPr>
                 <w:t>colorscheme</w:t>
               </w:r>
+              <w:proofErr w:type="spellEnd"/>
             </w:hyperlink>
           </w:p>
         </w:tc>
@@ -3835,6 +3865,7 @@
               </w:rPr>
             </w:pPr>
             <w:hyperlink r:id="rId46" w:anchor="d:defaultdist" w:history="1">
+              <w:proofErr w:type="spellStart"/>
               <w:r>
                 <w:rPr>
                   <w:rFonts w:ascii="Times New Roman" w:eastAsia="Times New Roman" w:hAnsi="Times New Roman" w:cs="Times New Roman"/>
@@ -3847,6 +3878,7 @@
                 </w:rPr>
                 <w:t>defaultdist</w:t>
               </w:r>
+              <w:proofErr w:type="spellEnd"/>
             </w:hyperlink>
           </w:p>
         </w:tc>
@@ -3933,7 +3965,25 @@
                 <w:sz w:val="24"/>
                 <w:szCs w:val="24"/>
               </w:rPr>
-              <w:t>1+(avg. len)*sqrt(|V|)</w:t>
+              <w:t xml:space="preserve">1+(avg. </w:t>
+            </w:r>
+            <w:proofErr w:type="spellStart"/>
+            <w:r>
+              <w:rPr>
+                <w:rFonts w:ascii="Times New Roman" w:eastAsia="Times New Roman" w:hAnsi="Times New Roman" w:cs="Times New Roman"/>
+                <w:sz w:val="24"/>
+                <w:szCs w:val="24"/>
+              </w:rPr>
+              <w:t>len</w:t>
+            </w:r>
+            <w:proofErr w:type="spellEnd"/>
+            <w:r>
+              <w:rPr>
+                <w:rFonts w:ascii="Times New Roman" w:eastAsia="Times New Roman" w:hAnsi="Times New Roman" w:cs="Times New Roman"/>
+                <w:sz w:val="24"/>
+                <w:szCs w:val="24"/>
+              </w:rPr>
+              <w:t>)*sqrt(|V|)</w:t>
             </w:r>
           </w:p>
         </w:tc>
@@ -4217,6 +4267,7 @@
               </w:rPr>
             </w:pPr>
             <w:hyperlink r:id="rId50" w:anchor="d:dimen" w:history="1">
+              <w:proofErr w:type="spellStart"/>
               <w:r>
                 <w:rPr>
                   <w:rFonts w:ascii="Times New Roman" w:eastAsia="Times New Roman" w:hAnsi="Times New Roman" w:cs="Times New Roman"/>
@@ -4229,6 +4280,7 @@
                 </w:rPr>
                 <w:t>dimen</w:t>
               </w:r>
+              <w:proofErr w:type="spellEnd"/>
             </w:hyperlink>
           </w:p>
         </w:tc>
@@ -4389,7 +4441,7 @@
         <w:tc>
           <w:tcPr>
             <w:tcW w:w="2616" w:type="dxa"/>
-            <w:shd w:val="clear" w:color="auto" w:fill="A8D08D" w:themeFill="accent6" w:themeFillTint="99"/>
+            <w:shd w:val="clear" w:color="auto" w:fill="FFD966" w:themeFill="accent4" w:themeFillTint="99"/>
             <w:vAlign w:val="center"/>
             <w:hideMark/>
           </w:tcPr>
@@ -4404,6 +4456,7 @@
               </w:rPr>
             </w:pPr>
             <w:hyperlink r:id="rId52" w:anchor="d:dir" w:history="1">
+              <w:proofErr w:type="spellStart"/>
               <w:r>
                 <w:rPr>
                   <w:rFonts w:ascii="Times New Roman" w:eastAsia="Times New Roman" w:hAnsi="Times New Roman" w:cs="Times New Roman"/>
@@ -4416,13 +4469,14 @@
                 </w:rPr>
                 <w:t>dir</w:t>
               </w:r>
+              <w:proofErr w:type="spellEnd"/>
             </w:hyperlink>
           </w:p>
         </w:tc>
         <w:tc>
           <w:tcPr>
             <w:tcW w:w="745" w:type="dxa"/>
-            <w:shd w:val="clear" w:color="auto" w:fill="A8D08D" w:themeFill="accent6" w:themeFillTint="99"/>
+            <w:shd w:val="clear" w:color="auto" w:fill="FFD966" w:themeFill="accent4" w:themeFillTint="99"/>
             <w:vAlign w:val="center"/>
             <w:hideMark/>
           </w:tcPr>
@@ -4449,7 +4503,7 @@
         <w:tc>
           <w:tcPr>
             <w:tcW w:w="1520" w:type="dxa"/>
-            <w:shd w:val="clear" w:color="auto" w:fill="A8D08D" w:themeFill="accent6" w:themeFillTint="99"/>
+            <w:shd w:val="clear" w:color="auto" w:fill="FFD966" w:themeFill="accent4" w:themeFillTint="99"/>
             <w:vAlign w:val="center"/>
             <w:hideMark/>
           </w:tcPr>
@@ -4464,6 +4518,7 @@
               </w:rPr>
             </w:pPr>
             <w:hyperlink r:id="rId53" w:anchor="k:dirType" w:history="1">
+              <w:proofErr w:type="spellStart"/>
               <w:r>
                 <w:rPr>
                   <w:rFonts w:ascii="Times New Roman" w:eastAsia="Times New Roman" w:hAnsi="Times New Roman" w:cs="Times New Roman"/>
@@ -4476,13 +4531,14 @@
                 </w:rPr>
                 <w:t>dirType</w:t>
               </w:r>
+              <w:proofErr w:type="spellEnd"/>
             </w:hyperlink>
           </w:p>
         </w:tc>
         <w:tc>
           <w:tcPr>
             <w:tcW w:w="1743" w:type="dxa"/>
-            <w:shd w:val="clear" w:color="auto" w:fill="F4B083" w:themeFill="accent2" w:themeFillTint="99"/>
+            <w:shd w:val="clear" w:color="auto" w:fill="FFD966" w:themeFill="accent4" w:themeFillTint="99"/>
             <w:vAlign w:val="center"/>
             <w:hideMark/>
           </w:tcPr>
@@ -4518,7 +4574,7 @@
         <w:tc>
           <w:tcPr>
             <w:tcW w:w="1396" w:type="dxa"/>
-            <w:shd w:val="clear" w:color="auto" w:fill="A8D08D" w:themeFill="accent6" w:themeFillTint="99"/>
+            <w:shd w:val="clear" w:color="auto" w:fill="FFD966" w:themeFill="accent4" w:themeFillTint="99"/>
           </w:tcPr>
           <w:p>
             <w:pPr>
@@ -4535,7 +4591,7 @@
         <w:tc>
           <w:tcPr>
             <w:tcW w:w="1140" w:type="dxa"/>
-            <w:shd w:val="clear" w:color="auto" w:fill="A8D08D" w:themeFill="accent6" w:themeFillTint="99"/>
+            <w:shd w:val="clear" w:color="auto" w:fill="FFD966" w:themeFill="accent4" w:themeFillTint="99"/>
             <w:vAlign w:val="center"/>
             <w:hideMark/>
           </w:tcPr>
@@ -4554,7 +4610,7 @@
         <w:tc>
           <w:tcPr>
             <w:tcW w:w="1390" w:type="dxa"/>
-            <w:shd w:val="clear" w:color="auto" w:fill="A8D08D" w:themeFill="accent6" w:themeFillTint="99"/>
+            <w:shd w:val="clear" w:color="auto" w:fill="FFD966" w:themeFill="accent4" w:themeFillTint="99"/>
           </w:tcPr>
           <w:p>
             <w:pPr>
@@ -4600,6 +4656,7 @@
               </w:rPr>
             </w:pPr>
             <w:hyperlink r:id="rId54" w:anchor="d:diredgeconstraints" w:history="1">
+              <w:proofErr w:type="spellStart"/>
               <w:r>
                 <w:rPr>
                   <w:rFonts w:ascii="Times New Roman" w:eastAsia="Times New Roman" w:hAnsi="Times New Roman" w:cs="Times New Roman"/>
@@ -4612,6 +4669,7 @@
                 </w:rPr>
                 <w:t>diredgeconstraints</w:t>
               </w:r>
+              <w:proofErr w:type="spellEnd"/>
             </w:hyperlink>
           </w:p>
         </w:tc>
@@ -5246,6 +5304,7 @@
               </w:rPr>
             </w:pPr>
             <w:hyperlink r:id="rId61" w:anchor="d:edgehref" w:history="1">
+              <w:proofErr w:type="spellStart"/>
               <w:r>
                 <w:rPr>
                   <w:rFonts w:ascii="Times New Roman" w:eastAsia="Times New Roman" w:hAnsi="Times New Roman" w:cs="Times New Roman"/>
@@ -5258,6 +5317,7 @@
                 </w:rPr>
                 <w:t>edgehref</w:t>
               </w:r>
+              <w:proofErr w:type="spellEnd"/>
             </w:hyperlink>
           </w:p>
         </w:tc>
@@ -5306,6 +5366,7 @@
               </w:rPr>
             </w:pPr>
             <w:hyperlink r:id="rId62" w:anchor="k:escString" w:history="1">
+              <w:proofErr w:type="spellStart"/>
               <w:r>
                 <w:rPr>
                   <w:rFonts w:ascii="Times New Roman" w:eastAsia="Times New Roman" w:hAnsi="Times New Roman" w:cs="Times New Roman"/>
@@ -5318,6 +5379,7 @@
                 </w:rPr>
                 <w:t>escString</w:t>
               </w:r>
+              <w:proofErr w:type="spellEnd"/>
             </w:hyperlink>
           </w:p>
         </w:tc>
@@ -5402,13 +5464,23 @@
                 <w:szCs w:val="24"/>
               </w:rPr>
             </w:pPr>
-            <w:r>
-              <w:rPr>
-                <w:rFonts w:ascii="Times New Roman" w:eastAsia="Times New Roman" w:hAnsi="Times New Roman" w:cs="Times New Roman"/>
-                <w:sz w:val="24"/>
-                <w:szCs w:val="24"/>
-              </w:rPr>
-              <w:t>escString same as string</w:t>
+            <w:proofErr w:type="spellStart"/>
+            <w:r>
+              <w:rPr>
+                <w:rFonts w:ascii="Times New Roman" w:eastAsia="Times New Roman" w:hAnsi="Times New Roman" w:cs="Times New Roman"/>
+                <w:sz w:val="24"/>
+                <w:szCs w:val="24"/>
+              </w:rPr>
+              <w:t>escString</w:t>
+            </w:r>
+            <w:proofErr w:type="spellEnd"/>
+            <w:r>
+              <w:rPr>
+                <w:rFonts w:ascii="Times New Roman" w:eastAsia="Times New Roman" w:hAnsi="Times New Roman" w:cs="Times New Roman"/>
+                <w:sz w:val="24"/>
+                <w:szCs w:val="24"/>
+              </w:rPr>
+              <w:t xml:space="preserve"> same as string</w:t>
             </w:r>
           </w:p>
         </w:tc>
@@ -5436,6 +5508,7 @@
               </w:rPr>
             </w:pPr>
             <w:hyperlink r:id="rId63" w:anchor="d:edgetarget" w:history="1">
+              <w:proofErr w:type="spellStart"/>
               <w:r>
                 <w:rPr>
                   <w:rFonts w:ascii="Times New Roman" w:eastAsia="Times New Roman" w:hAnsi="Times New Roman" w:cs="Times New Roman"/>
@@ -5448,6 +5521,7 @@
                 </w:rPr>
                 <w:t>edgetarget</w:t>
               </w:r>
+              <w:proofErr w:type="spellEnd"/>
             </w:hyperlink>
           </w:p>
         </w:tc>
@@ -5496,6 +5570,7 @@
               </w:rPr>
             </w:pPr>
             <w:hyperlink r:id="rId64" w:anchor="k:escString" w:history="1">
+              <w:proofErr w:type="spellStart"/>
               <w:r>
                 <w:rPr>
                   <w:rFonts w:ascii="Times New Roman" w:eastAsia="Times New Roman" w:hAnsi="Times New Roman" w:cs="Times New Roman"/>
@@ -5508,6 +5583,7 @@
                 </w:rPr>
                 <w:t>escString</w:t>
               </w:r>
+              <w:proofErr w:type="spellEnd"/>
             </w:hyperlink>
           </w:p>
         </w:tc>
@@ -5623,6 +5699,7 @@
               </w:rPr>
             </w:pPr>
             <w:hyperlink r:id="rId65" w:anchor="d:edgetooltip" w:history="1">
+              <w:proofErr w:type="spellStart"/>
               <w:r>
                 <w:rPr>
                   <w:rFonts w:ascii="Times New Roman" w:eastAsia="Times New Roman" w:hAnsi="Times New Roman" w:cs="Times New Roman"/>
@@ -5635,6 +5712,7 @@
                 </w:rPr>
                 <w:t>edgetooltip</w:t>
               </w:r>
+              <w:proofErr w:type="spellEnd"/>
             </w:hyperlink>
           </w:p>
         </w:tc>
@@ -5683,6 +5761,7 @@
               </w:rPr>
             </w:pPr>
             <w:hyperlink r:id="rId66" w:anchor="k:escString" w:history="1">
+              <w:proofErr w:type="spellStart"/>
               <w:r>
                 <w:rPr>
                   <w:rFonts w:ascii="Times New Roman" w:eastAsia="Times New Roman" w:hAnsi="Times New Roman" w:cs="Times New Roman"/>
@@ -5695,6 +5774,7 @@
                 </w:rPr>
                 <w:t>escString</w:t>
               </w:r>
+              <w:proofErr w:type="spellEnd"/>
             </w:hyperlink>
           </w:p>
         </w:tc>
@@ -5776,13 +5856,23 @@
                 <w:szCs w:val="24"/>
               </w:rPr>
             </w:pPr>
-            <w:r>
-              <w:rPr>
-                <w:rFonts w:ascii="Times New Roman" w:eastAsia="Times New Roman" w:hAnsi="Times New Roman" w:cs="Times New Roman"/>
-                <w:sz w:val="24"/>
-                <w:szCs w:val="24"/>
-              </w:rPr>
-              <w:t>escString same as string</w:t>
+            <w:proofErr w:type="spellStart"/>
+            <w:r>
+              <w:rPr>
+                <w:rFonts w:ascii="Times New Roman" w:eastAsia="Times New Roman" w:hAnsi="Times New Roman" w:cs="Times New Roman"/>
+                <w:sz w:val="24"/>
+                <w:szCs w:val="24"/>
+              </w:rPr>
+              <w:t>escString</w:t>
+            </w:r>
+            <w:proofErr w:type="spellEnd"/>
+            <w:r>
+              <w:rPr>
+                <w:rFonts w:ascii="Times New Roman" w:eastAsia="Times New Roman" w:hAnsi="Times New Roman" w:cs="Times New Roman"/>
+                <w:sz w:val="24"/>
+                <w:szCs w:val="24"/>
+              </w:rPr>
+              <w:t xml:space="preserve"> same as string</w:t>
             </w:r>
           </w:p>
         </w:tc>
@@ -5810,6 +5900,7 @@
               </w:rPr>
             </w:pPr>
             <w:hyperlink r:id="rId67" w:anchor="d:edgeURL" w:history="1">
+              <w:proofErr w:type="spellStart"/>
               <w:r>
                 <w:rPr>
                   <w:rFonts w:ascii="Times New Roman" w:eastAsia="Times New Roman" w:hAnsi="Times New Roman" w:cs="Times New Roman"/>
@@ -5822,6 +5913,7 @@
                 </w:rPr>
                 <w:t>edgeURL</w:t>
               </w:r>
+              <w:proofErr w:type="spellEnd"/>
             </w:hyperlink>
           </w:p>
         </w:tc>
@@ -5870,6 +5962,7 @@
               </w:rPr>
             </w:pPr>
             <w:hyperlink r:id="rId68" w:anchor="k:escString" w:history="1">
+              <w:proofErr w:type="spellStart"/>
               <w:r>
                 <w:rPr>
                   <w:rFonts w:ascii="Times New Roman" w:eastAsia="Times New Roman" w:hAnsi="Times New Roman" w:cs="Times New Roman"/>
@@ -5882,6 +5975,7 @@
                 </w:rPr>
                 <w:t>escString</w:t>
               </w:r>
+              <w:proofErr w:type="spellEnd"/>
             </w:hyperlink>
           </w:p>
         </w:tc>
@@ -5963,13 +6057,23 @@
                 <w:szCs w:val="24"/>
               </w:rPr>
             </w:pPr>
-            <w:r>
-              <w:rPr>
-                <w:rFonts w:ascii="Times New Roman" w:eastAsia="Times New Roman" w:hAnsi="Times New Roman" w:cs="Times New Roman"/>
-                <w:sz w:val="24"/>
-                <w:szCs w:val="24"/>
-              </w:rPr>
-              <w:t>escString same as string</w:t>
+            <w:proofErr w:type="spellStart"/>
+            <w:r>
+              <w:rPr>
+                <w:rFonts w:ascii="Times New Roman" w:eastAsia="Times New Roman" w:hAnsi="Times New Roman" w:cs="Times New Roman"/>
+                <w:sz w:val="24"/>
+                <w:szCs w:val="24"/>
+              </w:rPr>
+              <w:t>escString</w:t>
+            </w:r>
+            <w:proofErr w:type="spellEnd"/>
+            <w:r>
+              <w:rPr>
+                <w:rFonts w:ascii="Times New Roman" w:eastAsia="Times New Roman" w:hAnsi="Times New Roman" w:cs="Times New Roman"/>
+                <w:sz w:val="24"/>
+                <w:szCs w:val="24"/>
+              </w:rPr>
+              <w:t xml:space="preserve"> same as string</w:t>
             </w:r>
           </w:p>
         </w:tc>
@@ -6113,7 +6217,25 @@
                 <w:szCs w:val="24"/>
               </w:rPr>
               <w:br/>
-              <w:t>.01(mode == sgd)</w:t>
+              <w:t xml:space="preserve">.01(mode == </w:t>
+            </w:r>
+            <w:proofErr w:type="spellStart"/>
+            <w:r>
+              <w:rPr>
+                <w:rFonts w:ascii="Times New Roman" w:eastAsia="Times New Roman" w:hAnsi="Times New Roman" w:cs="Times New Roman"/>
+                <w:sz w:val="24"/>
+                <w:szCs w:val="24"/>
+              </w:rPr>
+              <w:t>sgd</w:t>
+            </w:r>
+            <w:proofErr w:type="spellEnd"/>
+            <w:r>
+              <w:rPr>
+                <w:rFonts w:ascii="Times New Roman" w:eastAsia="Times New Roman" w:hAnsi="Times New Roman" w:cs="Times New Roman"/>
+                <w:sz w:val="24"/>
+                <w:szCs w:val="24"/>
+              </w:rPr>
+              <w:t>)</w:t>
             </w:r>
           </w:p>
         </w:tc>
@@ -6228,6 +6350,7 @@
               </w:rPr>
             </w:pPr>
             <w:hyperlink r:id="rId71" w:anchor="d:esep" w:history="1">
+              <w:proofErr w:type="spellStart"/>
               <w:r>
                 <w:rPr>
                   <w:rFonts w:ascii="Times New Roman" w:eastAsia="Times New Roman" w:hAnsi="Times New Roman" w:cs="Times New Roman"/>
@@ -6240,6 +6363,7 @@
                 </w:rPr>
                 <w:t>esep</w:t>
               </w:r>
+              <w:proofErr w:type="spellEnd"/>
             </w:hyperlink>
           </w:p>
         </w:tc>
@@ -6286,6 +6410,7 @@
               </w:rPr>
             </w:pPr>
             <w:hyperlink r:id="rId72" w:anchor="k:addDouble" w:history="1">
+              <w:proofErr w:type="spellStart"/>
               <w:r>
                 <w:rPr>
                   <w:rFonts w:ascii="Times New Roman" w:eastAsia="Times New Roman" w:hAnsi="Times New Roman" w:cs="Times New Roman"/>
@@ -6298,6 +6423,7 @@
                 </w:rPr>
                 <w:t>addDouble</w:t>
               </w:r>
+              <w:proofErr w:type="spellEnd"/>
             </w:hyperlink>
             <w:r>
               <w:rPr>
@@ -6308,6 +6434,7 @@
               <w:br/>
             </w:r>
             <w:hyperlink r:id="rId73" w:anchor="k:addPoint" w:history="1">
+              <w:proofErr w:type="spellStart"/>
               <w:r>
                 <w:rPr>
                   <w:rFonts w:ascii="Times New Roman" w:eastAsia="Times New Roman" w:hAnsi="Times New Roman" w:cs="Times New Roman"/>
@@ -6320,6 +6447,7 @@
                 </w:rPr>
                 <w:t>addPoint</w:t>
               </w:r>
+              <w:proofErr w:type="spellEnd"/>
             </w:hyperlink>
           </w:p>
         </w:tc>
@@ -6423,6 +6551,7 @@
               </w:rPr>
             </w:pPr>
             <w:hyperlink r:id="rId74" w:anchor="d:fillcolor" w:history="1">
+              <w:proofErr w:type="spellStart"/>
               <w:r>
                 <w:rPr>
                   <w:rFonts w:ascii="Times New Roman" w:eastAsia="Times New Roman" w:hAnsi="Times New Roman" w:cs="Times New Roman"/>
@@ -6435,6 +6564,7 @@
                 </w:rPr>
                 <w:t>fillcolor</w:t>
               </w:r>
+              <w:proofErr w:type="spellEnd"/>
             </w:hyperlink>
           </w:p>
         </w:tc>
@@ -6505,6 +6635,7 @@
               <w:br/>
             </w:r>
             <w:hyperlink r:id="rId76" w:anchor="k:colorList" w:history="1">
+              <w:proofErr w:type="spellStart"/>
               <w:r>
                 <w:rPr>
                   <w:rFonts w:ascii="Times New Roman" w:eastAsia="Times New Roman" w:hAnsi="Times New Roman" w:cs="Times New Roman"/>
@@ -6517,6 +6648,7 @@
                 </w:rPr>
                 <w:t>colorList</w:t>
               </w:r>
+              <w:proofErr w:type="spellEnd"/>
             </w:hyperlink>
           </w:p>
         </w:tc>
@@ -6537,13 +6669,23 @@
                 <w:szCs w:val="24"/>
               </w:rPr>
             </w:pPr>
-            <w:r>
-              <w:rPr>
-                <w:rFonts w:ascii="Times New Roman" w:eastAsia="Times New Roman" w:hAnsi="Times New Roman" w:cs="Times New Roman"/>
-                <w:sz w:val="24"/>
-                <w:szCs w:val="24"/>
-              </w:rPr>
-              <w:t>lightgrey(nodes)</w:t>
+            <w:proofErr w:type="spellStart"/>
+            <w:r>
+              <w:rPr>
+                <w:rFonts w:ascii="Times New Roman" w:eastAsia="Times New Roman" w:hAnsi="Times New Roman" w:cs="Times New Roman"/>
+                <w:sz w:val="24"/>
+                <w:szCs w:val="24"/>
+              </w:rPr>
+              <w:t>lightgrey</w:t>
+            </w:r>
+            <w:proofErr w:type="spellEnd"/>
+            <w:r>
+              <w:rPr>
+                <w:rFonts w:ascii="Times New Roman" w:eastAsia="Times New Roman" w:hAnsi="Times New Roman" w:cs="Times New Roman"/>
+                <w:sz w:val="24"/>
+                <w:szCs w:val="24"/>
+              </w:rPr>
+              <w:t>(nodes)</w:t>
             </w:r>
             <w:r>
               <w:rPr>
@@ -6668,6 +6810,7 @@
               </w:rPr>
             </w:pPr>
             <w:hyperlink r:id="rId77" w:anchor="d:fixedsize" w:history="1">
+              <w:proofErr w:type="spellStart"/>
               <w:r>
                 <w:rPr>
                   <w:rFonts w:ascii="Times New Roman" w:eastAsia="Times New Roman" w:hAnsi="Times New Roman" w:cs="Times New Roman"/>
@@ -6680,6 +6823,7 @@
                 </w:rPr>
                 <w:t>fixedsize</w:t>
               </w:r>
+              <w:proofErr w:type="spellEnd"/>
             </w:hyperlink>
           </w:p>
         </w:tc>
@@ -6904,6 +7048,7 @@
               </w:rPr>
             </w:pPr>
             <w:hyperlink r:id="rId80" w:anchor="d:fontcolor" w:history="1">
+              <w:proofErr w:type="spellStart"/>
               <w:r>
                 <w:rPr>
                   <w:rFonts w:ascii="Times New Roman" w:eastAsia="Times New Roman" w:hAnsi="Times New Roman" w:cs="Times New Roman"/>
@@ -6916,6 +7061,7 @@
                 </w:rPr>
                 <w:t>fontcolor</w:t>
               </w:r>
+              <w:proofErr w:type="spellEnd"/>
             </w:hyperlink>
           </w:p>
         </w:tc>
@@ -7083,6 +7229,7 @@
               </w:rPr>
             </w:pPr>
             <w:hyperlink r:id="rId82" w:anchor="d:fontname" w:history="1">
+              <w:proofErr w:type="spellStart"/>
               <w:r>
                 <w:rPr>
                   <w:rFonts w:ascii="Times New Roman" w:eastAsia="Times New Roman" w:hAnsi="Times New Roman" w:cs="Times New Roman"/>
@@ -7095,6 +7242,7 @@
                 </w:rPr>
                 <w:t>fontname</w:t>
               </w:r>
+              <w:proofErr w:type="spellEnd"/>
             </w:hyperlink>
           </w:p>
         </w:tc>
@@ -7262,6 +7410,7 @@
               </w:rPr>
             </w:pPr>
             <w:hyperlink r:id="rId84" w:anchor="d:fontnames" w:history="1">
+              <w:proofErr w:type="spellStart"/>
               <w:r>
                 <w:rPr>
                   <w:rFonts w:ascii="Times New Roman" w:eastAsia="Times New Roman" w:hAnsi="Times New Roman" w:cs="Times New Roman"/>
@@ -7274,6 +7423,7 @@
                 </w:rPr>
                 <w:t>fontnames</w:t>
               </w:r>
+              <w:proofErr w:type="spellEnd"/>
             </w:hyperlink>
           </w:p>
         </w:tc>
@@ -7441,6 +7591,7 @@
               </w:rPr>
             </w:pPr>
             <w:hyperlink r:id="rId86" w:anchor="d:fontpath" w:history="1">
+              <w:proofErr w:type="spellStart"/>
               <w:r>
                 <w:rPr>
                   <w:rFonts w:ascii="Times New Roman" w:eastAsia="Times New Roman" w:hAnsi="Times New Roman" w:cs="Times New Roman"/>
@@ -7453,6 +7604,7 @@
                 </w:rPr>
                 <w:t>fontpath</w:t>
               </w:r>
+              <w:proofErr w:type="spellEnd"/>
             </w:hyperlink>
           </w:p>
         </w:tc>
@@ -7628,6 +7780,7 @@
               </w:rPr>
             </w:pPr>
             <w:hyperlink r:id="rId88" w:anchor="d:fontsize" w:history="1">
+              <w:proofErr w:type="spellStart"/>
               <w:r>
                 <w:rPr>
                   <w:rFonts w:ascii="Times New Roman" w:eastAsia="Times New Roman" w:hAnsi="Times New Roman" w:cs="Times New Roman"/>
@@ -7640,6 +7793,7 @@
                 </w:rPr>
                 <w:t>fontsize</w:t>
               </w:r>
+              <w:proofErr w:type="spellEnd"/>
             </w:hyperlink>
           </w:p>
         </w:tc>
@@ -7815,6 +7969,7 @@
               </w:rPr>
             </w:pPr>
             <w:hyperlink r:id="rId90" w:anchor="d:forcelabels" w:history="1">
+              <w:proofErr w:type="spellStart"/>
               <w:r>
                 <w:rPr>
                   <w:rFonts w:ascii="Times New Roman" w:eastAsia="Times New Roman" w:hAnsi="Times New Roman" w:cs="Times New Roman"/>
@@ -7827,6 +7982,7 @@
                 </w:rPr>
                 <w:t>forcelabels</w:t>
               </w:r>
+              <w:proofErr w:type="spellEnd"/>
             </w:hyperlink>
           </w:p>
         </w:tc>
@@ -7994,6 +8150,7 @@
               </w:rPr>
             </w:pPr>
             <w:hyperlink r:id="rId92" w:anchor="d:gradientangle" w:history="1">
+              <w:proofErr w:type="spellStart"/>
               <w:r>
                 <w:rPr>
                   <w:rFonts w:ascii="Times New Roman" w:eastAsia="Times New Roman" w:hAnsi="Times New Roman" w:cs="Times New Roman"/>
@@ -8006,6 +8163,7 @@
                 </w:rPr>
                 <w:t>gradientangle</w:t>
               </w:r>
+              <w:proofErr w:type="spellEnd"/>
             </w:hyperlink>
           </w:p>
         </w:tc>
@@ -8360,6 +8518,7 @@
               </w:rPr>
             </w:pPr>
             <w:hyperlink r:id="rId96" w:anchor="d:head_lp" w:history="1">
+              <w:proofErr w:type="spellStart"/>
               <w:r>
                 <w:rPr>
                   <w:rFonts w:ascii="Times New Roman" w:eastAsia="Times New Roman" w:hAnsi="Times New Roman" w:cs="Times New Roman"/>
@@ -8372,6 +8531,7 @@
                 </w:rPr>
                 <w:t>head_lp</w:t>
               </w:r>
+              <w:proofErr w:type="spellEnd"/>
             </w:hyperlink>
           </w:p>
         </w:tc>
@@ -8531,6 +8691,7 @@
               </w:rPr>
             </w:pPr>
             <w:hyperlink r:id="rId98" w:anchor="d:headclip" w:history="1">
+              <w:proofErr w:type="spellStart"/>
               <w:r>
                 <w:rPr>
                   <w:rFonts w:ascii="Times New Roman" w:eastAsia="Times New Roman" w:hAnsi="Times New Roman" w:cs="Times New Roman"/>
@@ -8543,6 +8704,7 @@
                 </w:rPr>
                 <w:t>headclip</w:t>
               </w:r>
+              <w:proofErr w:type="spellEnd"/>
             </w:hyperlink>
           </w:p>
         </w:tc>
@@ -8710,6 +8872,7 @@
               </w:rPr>
             </w:pPr>
             <w:hyperlink r:id="rId100" w:anchor="d:headhref" w:history="1">
+              <w:proofErr w:type="spellStart"/>
               <w:r>
                 <w:rPr>
                   <w:rFonts w:ascii="Times New Roman" w:eastAsia="Times New Roman" w:hAnsi="Times New Roman" w:cs="Times New Roman"/>
@@ -8722,6 +8885,7 @@
                 </w:rPr>
                 <w:t>headhref</w:t>
               </w:r>
+              <w:proofErr w:type="spellEnd"/>
             </w:hyperlink>
           </w:p>
         </w:tc>
@@ -8770,6 +8934,7 @@
               </w:rPr>
             </w:pPr>
             <w:hyperlink r:id="rId101" w:anchor="k:escString" w:history="1">
+              <w:proofErr w:type="spellStart"/>
               <w:r>
                 <w:rPr>
                   <w:rFonts w:ascii="Times New Roman" w:eastAsia="Times New Roman" w:hAnsi="Times New Roman" w:cs="Times New Roman"/>
@@ -8782,6 +8947,7 @@
                 </w:rPr>
                 <w:t>escString</w:t>
               </w:r>
+              <w:proofErr w:type="spellEnd"/>
             </w:hyperlink>
           </w:p>
         </w:tc>
@@ -8863,13 +9029,23 @@
                 <w:szCs w:val="24"/>
               </w:rPr>
             </w:pPr>
-            <w:r>
-              <w:rPr>
-                <w:rFonts w:ascii="Times New Roman" w:eastAsia="Times New Roman" w:hAnsi="Times New Roman" w:cs="Times New Roman"/>
-                <w:sz w:val="24"/>
-                <w:szCs w:val="24"/>
-              </w:rPr>
-              <w:t>escString same as string</w:t>
+            <w:proofErr w:type="spellStart"/>
+            <w:r>
+              <w:rPr>
+                <w:rFonts w:ascii="Times New Roman" w:eastAsia="Times New Roman" w:hAnsi="Times New Roman" w:cs="Times New Roman"/>
+                <w:sz w:val="24"/>
+                <w:szCs w:val="24"/>
+              </w:rPr>
+              <w:t>escString</w:t>
+            </w:r>
+            <w:proofErr w:type="spellEnd"/>
+            <w:r>
+              <w:rPr>
+                <w:rFonts w:ascii="Times New Roman" w:eastAsia="Times New Roman" w:hAnsi="Times New Roman" w:cs="Times New Roman"/>
+                <w:sz w:val="24"/>
+                <w:szCs w:val="24"/>
+              </w:rPr>
+              <w:t xml:space="preserve"> same as string</w:t>
             </w:r>
           </w:p>
         </w:tc>
@@ -8897,6 +9073,7 @@
               </w:rPr>
             </w:pPr>
             <w:hyperlink r:id="rId102" w:anchor="d:headlabel" w:history="1">
+              <w:proofErr w:type="spellStart"/>
               <w:r>
                 <w:rPr>
                   <w:rFonts w:ascii="Times New Roman" w:eastAsia="Times New Roman" w:hAnsi="Times New Roman" w:cs="Times New Roman"/>
@@ -8909,6 +9086,7 @@
                 </w:rPr>
                 <w:t>headlabel</w:t>
               </w:r>
+              <w:proofErr w:type="spellEnd"/>
             </w:hyperlink>
           </w:p>
         </w:tc>
@@ -8957,6 +9135,7 @@
               </w:rPr>
             </w:pPr>
             <w:hyperlink r:id="rId103" w:anchor="k:lblString" w:history="1">
+              <w:proofErr w:type="spellStart"/>
               <w:r>
                 <w:rPr>
                   <w:rFonts w:ascii="Times New Roman" w:eastAsia="Times New Roman" w:hAnsi="Times New Roman" w:cs="Times New Roman"/>
@@ -8969,6 +9148,7 @@
                 </w:rPr>
                 <w:t>lblString</w:t>
               </w:r>
+              <w:proofErr w:type="spellEnd"/>
             </w:hyperlink>
           </w:p>
         </w:tc>
@@ -9046,11 +9226,16 @@
               <w:jc w:val="center"/>
               <w:rPr>
                 <w:rFonts w:ascii="Times New Roman" w:eastAsia="Times New Roman" w:hAnsi="Times New Roman" w:cs="Times New Roman"/>
-                <w:sz w:val="24"/>
-                <w:szCs w:val="24"/>
+                <w:b/>
+                <w:bCs/>
+                <w:color w:val="425469"/>
+                <w:sz w:val="24"/>
+                <w:szCs w:val="24"/>
+                <w:u w:val="single"/>
               </w:rPr>
             </w:pPr>
             <w:hyperlink r:id="rId104" w:anchor="k:lblString" w:history="1">
+              <w:proofErr w:type="spellStart"/>
               <w:r>
                 <w:rPr>
                   <w:rFonts w:ascii="Times New Roman" w:eastAsia="Times New Roman" w:hAnsi="Times New Roman" w:cs="Times New Roman"/>
@@ -9063,7 +9248,19 @@
                 </w:rPr>
                 <w:t>lblString</w:t>
               </w:r>
-            </w:hyperlink>
+              <w:proofErr w:type="spellEnd"/>
+            </w:hyperlink>
+          </w:p>
+          <w:p>
+            <w:pPr>
+              <w:spacing w:after="0" w:line="240" w:lineRule="auto"/>
+              <w:jc w:val="center"/>
+              <w:rPr>
+                <w:rFonts w:ascii="Times New Roman" w:eastAsia="Times New Roman" w:hAnsi="Times New Roman" w:cs="Times New Roman"/>
+                <w:sz w:val="24"/>
+                <w:szCs w:val="24"/>
+              </w:rPr>
+            </w:pPr>
             <w:r>
               <w:rPr>
                 <w:rFonts w:ascii="Times New Roman" w:eastAsia="Times New Roman" w:hAnsi="Times New Roman" w:cs="Times New Roman"/>
@@ -9097,6 +9294,7 @@
               </w:rPr>
             </w:pPr>
             <w:hyperlink r:id="rId105" w:anchor="d:headport" w:history="1">
+              <w:proofErr w:type="spellStart"/>
               <w:r>
                 <w:rPr>
                   <w:rFonts w:ascii="Times New Roman" w:eastAsia="Times New Roman" w:hAnsi="Times New Roman" w:cs="Times New Roman"/>
@@ -9109,6 +9307,7 @@
                 </w:rPr>
                 <w:t>headport</w:t>
               </w:r>
+              <w:proofErr w:type="spellEnd"/>
             </w:hyperlink>
           </w:p>
         </w:tc>
@@ -9155,6 +9354,7 @@
               </w:rPr>
             </w:pPr>
             <w:hyperlink r:id="rId106" w:anchor="k:portPos" w:history="1">
+              <w:proofErr w:type="spellStart"/>
               <w:r>
                 <w:rPr>
                   <w:rFonts w:ascii="Times New Roman" w:eastAsia="Times New Roman" w:hAnsi="Times New Roman" w:cs="Times New Roman"/>
@@ -9167,6 +9367,7 @@
                 </w:rPr>
                 <w:t>portPos</w:t>
               </w:r>
+              <w:proofErr w:type="spellEnd"/>
             </w:hyperlink>
           </w:p>
         </w:tc>
@@ -9270,6 +9471,7 @@
               </w:rPr>
             </w:pPr>
             <w:hyperlink r:id="rId107" w:anchor="d:headtarget" w:history="1">
+              <w:proofErr w:type="spellStart"/>
               <w:r>
                 <w:rPr>
                   <w:rFonts w:ascii="Times New Roman" w:eastAsia="Times New Roman" w:hAnsi="Times New Roman" w:cs="Times New Roman"/>
@@ -9282,6 +9484,7 @@
                 </w:rPr>
                 <w:t>headtarget</w:t>
               </w:r>
+              <w:proofErr w:type="spellEnd"/>
             </w:hyperlink>
           </w:p>
         </w:tc>
@@ -9330,6 +9533,7 @@
               </w:rPr>
             </w:pPr>
             <w:hyperlink r:id="rId108" w:anchor="k:escString" w:history="1">
+              <w:proofErr w:type="spellStart"/>
               <w:r>
                 <w:rPr>
                   <w:rFonts w:ascii="Times New Roman" w:eastAsia="Times New Roman" w:hAnsi="Times New Roman" w:cs="Times New Roman"/>
@@ -9342,6 +9546,7 @@
                 </w:rPr>
                 <w:t>escString</w:t>
               </w:r>
+              <w:proofErr w:type="spellEnd"/>
             </w:hyperlink>
           </w:p>
         </w:tc>
@@ -9457,6 +9662,7 @@
               </w:rPr>
             </w:pPr>
             <w:hyperlink r:id="rId109" w:anchor="d:headtooltip" w:history="1">
+              <w:proofErr w:type="spellStart"/>
               <w:r>
                 <w:rPr>
                   <w:rFonts w:ascii="Times New Roman" w:eastAsia="Times New Roman" w:hAnsi="Times New Roman" w:cs="Times New Roman"/>
@@ -9469,6 +9675,7 @@
                 </w:rPr>
                 <w:t>headtooltip</w:t>
               </w:r>
+              <w:proofErr w:type="spellEnd"/>
             </w:hyperlink>
           </w:p>
         </w:tc>
@@ -9517,6 +9724,7 @@
               </w:rPr>
             </w:pPr>
             <w:hyperlink r:id="rId110" w:anchor="k:escString" w:history="1">
+              <w:proofErr w:type="spellStart"/>
               <w:r>
                 <w:rPr>
                   <w:rFonts w:ascii="Times New Roman" w:eastAsia="Times New Roman" w:hAnsi="Times New Roman" w:cs="Times New Roman"/>
@@ -9529,6 +9737,7 @@
                 </w:rPr>
                 <w:t>escString</w:t>
               </w:r>
+              <w:proofErr w:type="spellEnd"/>
             </w:hyperlink>
           </w:p>
         </w:tc>
@@ -9636,6 +9845,7 @@
               </w:rPr>
             </w:pPr>
             <w:hyperlink r:id="rId111" w:anchor="d:headURL" w:history="1">
+              <w:proofErr w:type="spellStart"/>
               <w:r>
                 <w:rPr>
                   <w:rFonts w:ascii="Times New Roman" w:eastAsia="Times New Roman" w:hAnsi="Times New Roman" w:cs="Times New Roman"/>
@@ -9648,6 +9858,7 @@
                 </w:rPr>
                 <w:t>headURL</w:t>
               </w:r>
+              <w:proofErr w:type="spellEnd"/>
             </w:hyperlink>
           </w:p>
         </w:tc>
@@ -9696,6 +9907,7 @@
               </w:rPr>
             </w:pPr>
             <w:hyperlink r:id="rId112" w:anchor="k:escString" w:history="1">
+              <w:proofErr w:type="spellStart"/>
               <w:r>
                 <w:rPr>
                   <w:rFonts w:ascii="Times New Roman" w:eastAsia="Times New Roman" w:hAnsi="Times New Roman" w:cs="Times New Roman"/>
@@ -9708,6 +9920,7 @@
                 </w:rPr>
                 <w:t>escString</w:t>
               </w:r>
+              <w:proofErr w:type="spellEnd"/>
             </w:hyperlink>
           </w:p>
         </w:tc>
@@ -10002,6 +10215,7 @@
               </w:rPr>
             </w:pPr>
             <w:hyperlink r:id="rId115" w:anchor="d:href" w:history="1">
+              <w:proofErr w:type="spellStart"/>
               <w:r>
                 <w:rPr>
                   <w:rFonts w:ascii="Times New Roman" w:eastAsia="Times New Roman" w:hAnsi="Times New Roman" w:cs="Times New Roman"/>
@@ -10014,6 +10228,7 @@
                 </w:rPr>
                 <w:t>href</w:t>
               </w:r>
+              <w:proofErr w:type="spellEnd"/>
             </w:hyperlink>
           </w:p>
         </w:tc>
@@ -10062,6 +10277,7 @@
               </w:rPr>
             </w:pPr>
             <w:hyperlink r:id="rId116" w:anchor="k:escString" w:history="1">
+              <w:proofErr w:type="spellStart"/>
               <w:r>
                 <w:rPr>
                   <w:rFonts w:ascii="Times New Roman" w:eastAsia="Times New Roman" w:hAnsi="Times New Roman" w:cs="Times New Roman"/>
@@ -10074,6 +10290,7 @@
                 </w:rPr>
                 <w:t>escString</w:t>
               </w:r>
+              <w:proofErr w:type="spellEnd"/>
             </w:hyperlink>
           </w:p>
         </w:tc>
@@ -10241,6 +10458,7 @@
               </w:rPr>
             </w:pPr>
             <w:hyperlink r:id="rId118" w:anchor="k:escString" w:history="1">
+              <w:proofErr w:type="spellStart"/>
               <w:r>
                 <w:rPr>
                   <w:rFonts w:ascii="Times New Roman" w:eastAsia="Times New Roman" w:hAnsi="Times New Roman" w:cs="Times New Roman"/>
@@ -10253,6 +10471,7 @@
                 </w:rPr>
                 <w:t>escString</w:t>
               </w:r>
+              <w:proofErr w:type="spellEnd"/>
             </w:hyperlink>
           </w:p>
         </w:tc>
@@ -10539,6 +10758,7 @@
               </w:rPr>
             </w:pPr>
             <w:hyperlink r:id="rId121" w:anchor="d:imagepath" w:history="1">
+              <w:proofErr w:type="spellStart"/>
               <w:r>
                 <w:rPr>
                   <w:rFonts w:ascii="Times New Roman" w:eastAsia="Times New Roman" w:hAnsi="Times New Roman" w:cs="Times New Roman"/>
@@ -10551,6 +10771,7 @@
                 </w:rPr>
                 <w:t>imagepath</w:t>
               </w:r>
+              <w:proofErr w:type="spellEnd"/>
             </w:hyperlink>
           </w:p>
         </w:tc>
@@ -10718,6 +10939,7 @@
               </w:rPr>
             </w:pPr>
             <w:hyperlink r:id="rId123" w:anchor="d:imagepos" w:history="1">
+              <w:proofErr w:type="spellStart"/>
               <w:r>
                 <w:rPr>
                   <w:rFonts w:ascii="Times New Roman" w:eastAsia="Times New Roman" w:hAnsi="Times New Roman" w:cs="Times New Roman"/>
@@ -10730,6 +10952,7 @@
                 </w:rPr>
                 <w:t>imagepos</w:t>
               </w:r>
+              <w:proofErr w:type="spellEnd"/>
             </w:hyperlink>
           </w:p>
         </w:tc>
@@ -10897,6 +11120,7 @@
               </w:rPr>
             </w:pPr>
             <w:hyperlink r:id="rId125" w:anchor="d:imagescale" w:history="1">
+              <w:proofErr w:type="spellStart"/>
               <w:r>
                 <w:rPr>
                   <w:rFonts w:ascii="Times New Roman" w:eastAsia="Times New Roman" w:hAnsi="Times New Roman" w:cs="Times New Roman"/>
@@ -10909,6 +11133,7 @@
                 </w:rPr>
                 <w:t>imagescale</w:t>
               </w:r>
+              <w:proofErr w:type="spellEnd"/>
             </w:hyperlink>
           </w:p>
         </w:tc>
@@ -11133,6 +11358,7 @@
               </w:rPr>
             </w:pPr>
             <w:hyperlink r:id="rId128" w:anchor="d:inputscale" w:history="1">
+              <w:proofErr w:type="spellStart"/>
               <w:r>
                 <w:rPr>
                   <w:rFonts w:ascii="Times New Roman" w:eastAsia="Times New Roman" w:hAnsi="Times New Roman" w:cs="Times New Roman"/>
@@ -11145,6 +11371,7 @@
                 </w:rPr>
                 <w:t>inputscale</w:t>
               </w:r>
+              <w:proofErr w:type="spellEnd"/>
             </w:hyperlink>
           </w:p>
         </w:tc>
@@ -11567,6 +11794,7 @@
               </w:rPr>
             </w:pPr>
             <w:hyperlink r:id="rId133" w:anchor="k:lblString" w:history="1">
+              <w:proofErr w:type="spellStart"/>
               <w:r>
                 <w:rPr>
                   <w:rFonts w:ascii="Times New Roman" w:eastAsia="Times New Roman" w:hAnsi="Times New Roman" w:cs="Times New Roman"/>
@@ -11579,6 +11807,7 @@
                 </w:rPr>
                 <w:t>lblString</w:t>
               </w:r>
+              <w:proofErr w:type="spellEnd"/>
             </w:hyperlink>
           </w:p>
         </w:tc>
@@ -11730,6 +11959,7 @@
               </w:rPr>
             </w:pPr>
             <w:hyperlink r:id="rId134" w:anchor="d:label_scheme" w:history="1">
+              <w:proofErr w:type="spellStart"/>
               <w:r>
                 <w:rPr>
                   <w:rFonts w:ascii="Times New Roman" w:eastAsia="Times New Roman" w:hAnsi="Times New Roman" w:cs="Times New Roman"/>
@@ -11742,6 +11972,7 @@
                 </w:rPr>
                 <w:t>label_scheme</w:t>
               </w:r>
+              <w:proofErr w:type="spellEnd"/>
             </w:hyperlink>
           </w:p>
         </w:tc>
@@ -11917,6 +12148,7 @@
               </w:rPr>
             </w:pPr>
             <w:hyperlink r:id="rId136" w:anchor="d:labelangle" w:history="1">
+              <w:proofErr w:type="spellStart"/>
               <w:r>
                 <w:rPr>
                   <w:rFonts w:ascii="Times New Roman" w:eastAsia="Times New Roman" w:hAnsi="Times New Roman" w:cs="Times New Roman"/>
@@ -11929,6 +12161,7 @@
                 </w:rPr>
                 <w:t>labelangle</w:t>
               </w:r>
+              <w:proofErr w:type="spellEnd"/>
             </w:hyperlink>
           </w:p>
         </w:tc>
@@ -12104,6 +12337,7 @@
               </w:rPr>
             </w:pPr>
             <w:hyperlink r:id="rId138" w:anchor="d:labeldistance" w:history="1">
+              <w:proofErr w:type="spellStart"/>
               <w:r>
                 <w:rPr>
                   <w:rFonts w:ascii="Times New Roman" w:eastAsia="Times New Roman" w:hAnsi="Times New Roman" w:cs="Times New Roman"/>
@@ -12116,6 +12350,7 @@
                 </w:rPr>
                 <w:t>labeldistance</w:t>
               </w:r>
+              <w:proofErr w:type="spellEnd"/>
             </w:hyperlink>
           </w:p>
         </w:tc>
@@ -12291,6 +12526,7 @@
               </w:rPr>
             </w:pPr>
             <w:hyperlink r:id="rId140" w:anchor="d:labelfloat" w:history="1">
+              <w:proofErr w:type="spellStart"/>
               <w:r>
                 <w:rPr>
                   <w:rFonts w:ascii="Times New Roman" w:eastAsia="Times New Roman" w:hAnsi="Times New Roman" w:cs="Times New Roman"/>
@@ -12303,6 +12539,7 @@
                 </w:rPr>
                 <w:t>labelfloat</w:t>
               </w:r>
+              <w:proofErr w:type="spellEnd"/>
             </w:hyperlink>
           </w:p>
         </w:tc>
@@ -12470,6 +12707,7 @@
               </w:rPr>
             </w:pPr>
             <w:hyperlink r:id="rId142" w:anchor="d:labelfontcolor" w:history="1">
+              <w:proofErr w:type="spellStart"/>
               <w:r>
                 <w:rPr>
                   <w:rFonts w:ascii="Times New Roman" w:eastAsia="Times New Roman" w:hAnsi="Times New Roman" w:cs="Times New Roman"/>
@@ -12482,6 +12720,7 @@
                 </w:rPr>
                 <w:t>labelfontcolor</w:t>
               </w:r>
+              <w:proofErr w:type="spellEnd"/>
             </w:hyperlink>
           </w:p>
         </w:tc>
@@ -12649,6 +12888,7 @@
               </w:rPr>
             </w:pPr>
             <w:hyperlink r:id="rId144" w:anchor="d:labelfontname" w:history="1">
+              <w:proofErr w:type="spellStart"/>
               <w:r>
                 <w:rPr>
                   <w:rFonts w:ascii="Times New Roman" w:eastAsia="Times New Roman" w:hAnsi="Times New Roman" w:cs="Times New Roman"/>
@@ -12661,6 +12901,7 @@
                 </w:rPr>
                 <w:t>labelfontname</w:t>
               </w:r>
+              <w:proofErr w:type="spellEnd"/>
             </w:hyperlink>
           </w:p>
         </w:tc>
@@ -12828,6 +13069,7 @@
               </w:rPr>
             </w:pPr>
             <w:hyperlink r:id="rId146" w:anchor="d:labelfontsize" w:history="1">
+              <w:proofErr w:type="spellStart"/>
               <w:r>
                 <w:rPr>
                   <w:rFonts w:ascii="Times New Roman" w:eastAsia="Times New Roman" w:hAnsi="Times New Roman" w:cs="Times New Roman"/>
@@ -12840,6 +13082,7 @@
                 </w:rPr>
                 <w:t>labelfontsize</w:t>
               </w:r>
+              <w:proofErr w:type="spellEnd"/>
             </w:hyperlink>
           </w:p>
         </w:tc>
@@ -13015,6 +13258,7 @@
               </w:rPr>
             </w:pPr>
             <w:hyperlink r:id="rId148" w:anchor="d:labelhref" w:history="1">
+              <w:proofErr w:type="spellStart"/>
               <w:r>
                 <w:rPr>
                   <w:rFonts w:ascii="Times New Roman" w:eastAsia="Times New Roman" w:hAnsi="Times New Roman" w:cs="Times New Roman"/>
@@ -13027,6 +13271,7 @@
                 </w:rPr>
                 <w:t>labelhref</w:t>
               </w:r>
+              <w:proofErr w:type="spellEnd"/>
             </w:hyperlink>
           </w:p>
         </w:tc>
@@ -13075,6 +13320,7 @@
               </w:rPr>
             </w:pPr>
             <w:hyperlink r:id="rId149" w:anchor="k:escString" w:history="1">
+              <w:proofErr w:type="spellStart"/>
               <w:r>
                 <w:rPr>
                   <w:rFonts w:ascii="Times New Roman" w:eastAsia="Times New Roman" w:hAnsi="Times New Roman" w:cs="Times New Roman"/>
@@ -13087,6 +13333,7 @@
                 </w:rPr>
                 <w:t>escString</w:t>
               </w:r>
+              <w:proofErr w:type="spellEnd"/>
             </w:hyperlink>
           </w:p>
         </w:tc>
@@ -13194,6 +13441,7 @@
               </w:rPr>
             </w:pPr>
             <w:hyperlink r:id="rId150" w:anchor="d:labeljust" w:history="1">
+              <w:proofErr w:type="spellStart"/>
               <w:r>
                 <w:rPr>
                   <w:rFonts w:ascii="Times New Roman" w:eastAsia="Times New Roman" w:hAnsi="Times New Roman" w:cs="Times New Roman"/>
@@ -13206,6 +13454,7 @@
                 </w:rPr>
                 <w:t>labeljust</w:t>
               </w:r>
+              <w:proofErr w:type="spellEnd"/>
             </w:hyperlink>
           </w:p>
         </w:tc>
@@ -13373,6 +13622,7 @@
               </w:rPr>
             </w:pPr>
             <w:hyperlink r:id="rId152" w:anchor="d:labelloc" w:history="1">
+              <w:proofErr w:type="spellStart"/>
               <w:r>
                 <w:rPr>
                   <w:rFonts w:ascii="Times New Roman" w:eastAsia="Times New Roman" w:hAnsi="Times New Roman" w:cs="Times New Roman"/>
@@ -13385,6 +13635,7 @@
                 </w:rPr>
                 <w:t>labelloc</w:t>
               </w:r>
+              <w:proofErr w:type="spellEnd"/>
             </w:hyperlink>
           </w:p>
         </w:tc>
@@ -13605,6 +13856,7 @@
               </w:rPr>
             </w:pPr>
             <w:hyperlink r:id="rId154" w:anchor="d:labeltarget" w:history="1">
+              <w:proofErr w:type="spellStart"/>
               <w:r>
                 <w:rPr>
                   <w:rFonts w:ascii="Times New Roman" w:eastAsia="Times New Roman" w:hAnsi="Times New Roman" w:cs="Times New Roman"/>
@@ -13617,6 +13869,7 @@
                 </w:rPr>
                 <w:t>labeltarget</w:t>
               </w:r>
+              <w:proofErr w:type="spellEnd"/>
             </w:hyperlink>
           </w:p>
         </w:tc>
@@ -13665,6 +13918,7 @@
               </w:rPr>
             </w:pPr>
             <w:hyperlink r:id="rId155" w:anchor="k:escString" w:history="1">
+              <w:proofErr w:type="spellStart"/>
               <w:r>
                 <w:rPr>
                   <w:rFonts w:ascii="Times New Roman" w:eastAsia="Times New Roman" w:hAnsi="Times New Roman" w:cs="Times New Roman"/>
@@ -13677,6 +13931,7 @@
                 </w:rPr>
                 <w:t>escString</w:t>
               </w:r>
+              <w:proofErr w:type="spellEnd"/>
             </w:hyperlink>
           </w:p>
         </w:tc>
@@ -13792,6 +14047,7 @@
               </w:rPr>
             </w:pPr>
             <w:hyperlink r:id="rId156" w:anchor="d:labeltooltip" w:history="1">
+              <w:proofErr w:type="spellStart"/>
               <w:r>
                 <w:rPr>
                   <w:rFonts w:ascii="Times New Roman" w:eastAsia="Times New Roman" w:hAnsi="Times New Roman" w:cs="Times New Roman"/>
@@ -13804,6 +14060,7 @@
                 </w:rPr>
                 <w:t>labeltooltip</w:t>
               </w:r>
+              <w:proofErr w:type="spellEnd"/>
             </w:hyperlink>
           </w:p>
         </w:tc>
@@ -13852,6 +14109,7 @@
               </w:rPr>
             </w:pPr>
             <w:hyperlink r:id="rId157" w:anchor="k:escString" w:history="1">
+              <w:proofErr w:type="spellStart"/>
               <w:r>
                 <w:rPr>
                   <w:rFonts w:ascii="Times New Roman" w:eastAsia="Times New Roman" w:hAnsi="Times New Roman" w:cs="Times New Roman"/>
@@ -13864,6 +14122,7 @@
                 </w:rPr>
                 <w:t>escString</w:t>
               </w:r>
+              <w:proofErr w:type="spellEnd"/>
             </w:hyperlink>
           </w:p>
         </w:tc>
@@ -13971,6 +14230,7 @@
               </w:rPr>
             </w:pPr>
             <w:hyperlink r:id="rId158" w:anchor="d:labelURL" w:history="1">
+              <w:proofErr w:type="spellStart"/>
               <w:r>
                 <w:rPr>
                   <w:rFonts w:ascii="Times New Roman" w:eastAsia="Times New Roman" w:hAnsi="Times New Roman" w:cs="Times New Roman"/>
@@ -13983,6 +14243,7 @@
                 </w:rPr>
                 <w:t>labelURL</w:t>
               </w:r>
+              <w:proofErr w:type="spellEnd"/>
             </w:hyperlink>
           </w:p>
         </w:tc>
@@ -14031,6 +14292,7 @@
               </w:rPr>
             </w:pPr>
             <w:hyperlink r:id="rId159" w:anchor="k:escString" w:history="1">
+              <w:proofErr w:type="spellStart"/>
               <w:r>
                 <w:rPr>
                   <w:rFonts w:ascii="Times New Roman" w:eastAsia="Times New Roman" w:hAnsi="Times New Roman" w:cs="Times New Roman"/>
@@ -14043,6 +14305,7 @@
                 </w:rPr>
                 <w:t>escString</w:t>
               </w:r>
+              <w:proofErr w:type="spellEnd"/>
             </w:hyperlink>
           </w:p>
         </w:tc>
@@ -14386,6 +14649,7 @@
               </w:rPr>
             </w:pPr>
             <w:hyperlink r:id="rId163" w:anchor="k:layerRange" w:history="1">
+              <w:proofErr w:type="spellStart"/>
               <w:r>
                 <w:rPr>
                   <w:rFonts w:ascii="Times New Roman" w:eastAsia="Times New Roman" w:hAnsi="Times New Roman" w:cs="Times New Roman"/>
@@ -14398,6 +14662,7 @@
                 </w:rPr>
                 <w:t>layerRange</w:t>
               </w:r>
+              <w:proofErr w:type="spellEnd"/>
             </w:hyperlink>
           </w:p>
         </w:tc>
@@ -14501,6 +14766,7 @@
               </w:rPr>
             </w:pPr>
             <w:hyperlink r:id="rId164" w:anchor="d:layerlistsep" w:history="1">
+              <w:proofErr w:type="spellStart"/>
               <w:r>
                 <w:rPr>
                   <w:rFonts w:ascii="Times New Roman" w:eastAsia="Times New Roman" w:hAnsi="Times New Roman" w:cs="Times New Roman"/>
@@ -14513,6 +14779,7 @@
                 </w:rPr>
                 <w:t>layerlistsep</w:t>
               </w:r>
+              <w:proofErr w:type="spellEnd"/>
             </w:hyperlink>
           </w:p>
         </w:tc>
@@ -14737,6 +15004,7 @@
               </w:rPr>
             </w:pPr>
             <w:hyperlink r:id="rId167" w:anchor="k:layerList" w:history="1">
+              <w:proofErr w:type="spellStart"/>
               <w:r>
                 <w:rPr>
                   <w:rFonts w:ascii="Times New Roman" w:eastAsia="Times New Roman" w:hAnsi="Times New Roman" w:cs="Times New Roman"/>
@@ -14749,6 +15017,7 @@
                 </w:rPr>
                 <w:t>layerList</w:t>
               </w:r>
+              <w:proofErr w:type="spellEnd"/>
             </w:hyperlink>
           </w:p>
         </w:tc>
@@ -14851,6 +15120,7 @@
               </w:rPr>
             </w:pPr>
             <w:hyperlink r:id="rId168" w:anchor="d:layerselect" w:history="1">
+              <w:proofErr w:type="spellStart"/>
               <w:r>
                 <w:rPr>
                   <w:rFonts w:ascii="Times New Roman" w:eastAsia="Times New Roman" w:hAnsi="Times New Roman" w:cs="Times New Roman"/>
@@ -14863,6 +15133,7 @@
                 </w:rPr>
                 <w:t>layerselect</w:t>
               </w:r>
+              <w:proofErr w:type="spellEnd"/>
             </w:hyperlink>
           </w:p>
         </w:tc>
@@ -14909,6 +15180,7 @@
               </w:rPr>
             </w:pPr>
             <w:hyperlink r:id="rId169" w:anchor="k:layerRange" w:history="1">
+              <w:proofErr w:type="spellStart"/>
               <w:r>
                 <w:rPr>
                   <w:rFonts w:ascii="Times New Roman" w:eastAsia="Times New Roman" w:hAnsi="Times New Roman" w:cs="Times New Roman"/>
@@ -14921,6 +15193,7 @@
                 </w:rPr>
                 <w:t>layerRange</w:t>
               </w:r>
+              <w:proofErr w:type="spellEnd"/>
             </w:hyperlink>
           </w:p>
         </w:tc>
@@ -15024,6 +15297,7 @@
               </w:rPr>
             </w:pPr>
             <w:hyperlink r:id="rId170" w:anchor="d:layersep" w:history="1">
+              <w:proofErr w:type="spellStart"/>
               <w:r>
                 <w:rPr>
                   <w:rFonts w:ascii="Times New Roman" w:eastAsia="Times New Roman" w:hAnsi="Times New Roman" w:cs="Times New Roman"/>
@@ -15036,6 +15310,7 @@
                 </w:rPr>
                 <w:t>layersep</w:t>
               </w:r>
+              <w:proofErr w:type="spellEnd"/>
             </w:hyperlink>
           </w:p>
         </w:tc>
@@ -15382,6 +15657,7 @@
               </w:rPr>
             </w:pPr>
             <w:hyperlink r:id="rId174" w:anchor="d:len" w:history="1">
+              <w:proofErr w:type="spellStart"/>
               <w:r>
                 <w:rPr>
                   <w:rFonts w:ascii="Times New Roman" w:eastAsia="Times New Roman" w:hAnsi="Times New Roman" w:cs="Times New Roman"/>
@@ -15394,6 +15670,7 @@
                 </w:rPr>
                 <w:t>len</w:t>
               </w:r>
+              <w:proofErr w:type="spellEnd"/>
             </w:hyperlink>
           </w:p>
         </w:tc>
@@ -15489,7 +15766,25 @@
                 <w:szCs w:val="24"/>
               </w:rPr>
               <w:br/>
-              <w:t>0.3(fdp)</w:t>
+              <w:t>0.3(</w:t>
+            </w:r>
+            <w:proofErr w:type="spellStart"/>
+            <w:r>
+              <w:rPr>
+                <w:rFonts w:ascii="Times New Roman" w:eastAsia="Times New Roman" w:hAnsi="Times New Roman" w:cs="Times New Roman"/>
+                <w:sz w:val="24"/>
+                <w:szCs w:val="24"/>
+              </w:rPr>
+              <w:t>fdp</w:t>
+            </w:r>
+            <w:proofErr w:type="spellEnd"/>
+            <w:r>
+              <w:rPr>
+                <w:rFonts w:ascii="Times New Roman" w:eastAsia="Times New Roman" w:hAnsi="Times New Roman" w:cs="Times New Roman"/>
+                <w:sz w:val="24"/>
+                <w:szCs w:val="24"/>
+              </w:rPr>
+              <w:t>)</w:t>
             </w:r>
           </w:p>
         </w:tc>
@@ -15792,6 +16087,7 @@
               </w:rPr>
             </w:pPr>
             <w:hyperlink r:id="rId178" w:anchor="d:levelsgap" w:history="1">
+              <w:proofErr w:type="spellStart"/>
               <w:r>
                 <w:rPr>
                   <w:rFonts w:ascii="Times New Roman" w:eastAsia="Times New Roman" w:hAnsi="Times New Roman" w:cs="Times New Roman"/>
@@ -15804,6 +16100,7 @@
                 </w:rPr>
                 <w:t>levelsgap</w:t>
               </w:r>
+              <w:proofErr w:type="spellEnd"/>
             </w:hyperlink>
           </w:p>
         </w:tc>
@@ -15971,6 +16268,7 @@
               </w:rPr>
             </w:pPr>
             <w:hyperlink r:id="rId180" w:anchor="d:lhead" w:history="1">
+              <w:proofErr w:type="spellStart"/>
               <w:r>
                 <w:rPr>
                   <w:rFonts w:ascii="Times New Roman" w:eastAsia="Times New Roman" w:hAnsi="Times New Roman" w:cs="Times New Roman"/>
@@ -15983,6 +16281,7 @@
                 </w:rPr>
                 <w:t>lhead</w:t>
               </w:r>
+              <w:proofErr w:type="spellEnd"/>
             </w:hyperlink>
           </w:p>
         </w:tc>
@@ -16150,6 +16449,7 @@
               </w:rPr>
             </w:pPr>
             <w:hyperlink r:id="rId182" w:anchor="d:lheight" w:history="1">
+              <w:proofErr w:type="spellStart"/>
               <w:r>
                 <w:rPr>
                   <w:rFonts w:ascii="Times New Roman" w:eastAsia="Times New Roman" w:hAnsi="Times New Roman" w:cs="Times New Roman"/>
@@ -16162,6 +16462,7 @@
                 </w:rPr>
                 <w:t>lheight</w:t>
               </w:r>
+              <w:proofErr w:type="spellEnd"/>
             </w:hyperlink>
           </w:p>
         </w:tc>
@@ -16321,6 +16622,7 @@
               </w:rPr>
             </w:pPr>
             <w:hyperlink r:id="rId184" w:anchor="d:lp" w:history="1">
+              <w:proofErr w:type="spellStart"/>
               <w:r>
                 <w:rPr>
                   <w:rFonts w:ascii="Times New Roman" w:eastAsia="Times New Roman" w:hAnsi="Times New Roman" w:cs="Times New Roman"/>
@@ -16333,6 +16635,7 @@
                 </w:rPr>
                 <w:t>lp</w:t>
               </w:r>
+              <w:proofErr w:type="spellEnd"/>
             </w:hyperlink>
           </w:p>
         </w:tc>
@@ -16492,6 +16795,7 @@
               </w:rPr>
             </w:pPr>
             <w:hyperlink r:id="rId186" w:anchor="d:ltail" w:history="1">
+              <w:proofErr w:type="spellStart"/>
               <w:r>
                 <w:rPr>
                   <w:rFonts w:ascii="Times New Roman" w:eastAsia="Times New Roman" w:hAnsi="Times New Roman" w:cs="Times New Roman"/>
@@ -16504,6 +16808,7 @@
                 </w:rPr>
                 <w:t>ltail</w:t>
               </w:r>
+              <w:proofErr w:type="spellEnd"/>
             </w:hyperlink>
           </w:p>
         </w:tc>
@@ -16671,6 +16976,7 @@
               </w:rPr>
             </w:pPr>
             <w:hyperlink r:id="rId188" w:anchor="d:lwidth" w:history="1">
+              <w:proofErr w:type="spellStart"/>
               <w:r>
                 <w:rPr>
                   <w:rFonts w:ascii="Times New Roman" w:eastAsia="Times New Roman" w:hAnsi="Times New Roman" w:cs="Times New Roman"/>
@@ -16683,6 +16989,7 @@
                 </w:rPr>
                 <w:t>lwidth</w:t>
               </w:r>
+              <w:proofErr w:type="spellEnd"/>
             </w:hyperlink>
           </w:p>
         </w:tc>
@@ -17060,6 +17367,7 @@
               </w:rPr>
             </w:pPr>
             <w:hyperlink r:id="rId193" w:anchor="d:maxiter" w:history="1">
+              <w:proofErr w:type="spellStart"/>
               <w:r>
                 <w:rPr>
                   <w:rFonts w:ascii="Times New Roman" w:eastAsia="Times New Roman" w:hAnsi="Times New Roman" w:cs="Times New Roman"/>
@@ -17072,6 +17380,7 @@
                 </w:rPr>
                 <w:t>maxiter</w:t>
               </w:r>
+              <w:proofErr w:type="spellEnd"/>
             </w:hyperlink>
           </w:p>
         </w:tc>
@@ -17176,7 +17485,25 @@
                 <w:szCs w:val="24"/>
               </w:rPr>
               <w:br/>
-              <w:t>30(mode == sgd)</w:t>
+              <w:t xml:space="preserve">30(mode == </w:t>
+            </w:r>
+            <w:proofErr w:type="spellStart"/>
+            <w:r>
+              <w:rPr>
+                <w:rFonts w:ascii="Times New Roman" w:eastAsia="Times New Roman" w:hAnsi="Times New Roman" w:cs="Times New Roman"/>
+                <w:sz w:val="24"/>
+                <w:szCs w:val="24"/>
+              </w:rPr>
+              <w:t>sgd</w:t>
+            </w:r>
+            <w:proofErr w:type="spellEnd"/>
+            <w:r>
+              <w:rPr>
+                <w:rFonts w:ascii="Times New Roman" w:eastAsia="Times New Roman" w:hAnsi="Times New Roman" w:cs="Times New Roman"/>
+                <w:sz w:val="24"/>
+                <w:szCs w:val="24"/>
+              </w:rPr>
+              <w:t>)</w:t>
             </w:r>
             <w:r>
               <w:rPr>
@@ -17185,7 +17512,25 @@
                 <w:szCs w:val="24"/>
               </w:rPr>
               <w:br/>
-              <w:t>600(fdp)</w:t>
+              <w:t>600(</w:t>
+            </w:r>
+            <w:proofErr w:type="spellStart"/>
+            <w:r>
+              <w:rPr>
+                <w:rFonts w:ascii="Times New Roman" w:eastAsia="Times New Roman" w:hAnsi="Times New Roman" w:cs="Times New Roman"/>
+                <w:sz w:val="24"/>
+                <w:szCs w:val="24"/>
+              </w:rPr>
+              <w:t>fdp</w:t>
+            </w:r>
+            <w:proofErr w:type="spellEnd"/>
+            <w:r>
+              <w:rPr>
+                <w:rFonts w:ascii="Times New Roman" w:eastAsia="Times New Roman" w:hAnsi="Times New Roman" w:cs="Times New Roman"/>
+                <w:sz w:val="24"/>
+                <w:szCs w:val="24"/>
+              </w:rPr>
+              <w:t>)</w:t>
             </w:r>
           </w:p>
         </w:tc>
@@ -17301,6 +17646,7 @@
               </w:rPr>
             </w:pPr>
             <w:hyperlink r:id="rId195" w:anchor="d:mclimit" w:history="1">
+              <w:proofErr w:type="spellStart"/>
               <w:r>
                 <w:rPr>
                   <w:rFonts w:ascii="Times New Roman" w:eastAsia="Times New Roman" w:hAnsi="Times New Roman" w:cs="Times New Roman"/>
@@ -17313,6 +17659,7 @@
                 </w:rPr>
                 <w:t>mclimit</w:t>
               </w:r>
+              <w:proofErr w:type="spellEnd"/>
             </w:hyperlink>
           </w:p>
         </w:tc>
@@ -17480,6 +17827,7 @@
               </w:rPr>
             </w:pPr>
             <w:hyperlink r:id="rId197" w:anchor="d:mindist" w:history="1">
+              <w:proofErr w:type="spellStart"/>
               <w:r>
                 <w:rPr>
                   <w:rFonts w:ascii="Times New Roman" w:eastAsia="Times New Roman" w:hAnsi="Times New Roman" w:cs="Times New Roman"/>
@@ -17492,6 +17840,7 @@
                 </w:rPr>
                 <w:t>mindist</w:t>
               </w:r>
+              <w:proofErr w:type="spellEnd"/>
             </w:hyperlink>
           </w:p>
         </w:tc>
@@ -17667,6 +18016,7 @@
               </w:rPr>
             </w:pPr>
             <w:hyperlink r:id="rId199" w:anchor="d:minlen" w:history="1">
+              <w:proofErr w:type="spellStart"/>
               <w:r>
                 <w:rPr>
                   <w:rFonts w:ascii="Times New Roman" w:eastAsia="Times New Roman" w:hAnsi="Times New Roman" w:cs="Times New Roman"/>
@@ -17679,6 +18029,7 @@
                 </w:rPr>
                 <w:t>minlen</w:t>
               </w:r>
+              <w:proofErr w:type="spellEnd"/>
             </w:hyperlink>
           </w:p>
         </w:tc>
@@ -18125,6 +18476,7 @@
                 <w:szCs w:val="24"/>
               </w:rPr>
             </w:pPr>
+            <w:proofErr w:type="spellStart"/>
             <w:r>
               <w:rPr>
                 <w:rFonts w:ascii="Times New Roman" w:eastAsia="Times New Roman" w:hAnsi="Times New Roman" w:cs="Times New Roman"/>
@@ -18133,6 +18485,7 @@
               </w:rPr>
               <w:t>shortpath</w:t>
             </w:r>
+            <w:proofErr w:type="spellEnd"/>
           </w:p>
         </w:tc>
         <w:tc>
@@ -18212,6 +18565,7 @@
               </w:rPr>
             </w:pPr>
             <w:hyperlink r:id="rId205" w:anchor="d:mosek" w:history="1">
+              <w:proofErr w:type="spellStart"/>
               <w:r>
                 <w:rPr>
                   <w:rFonts w:ascii="Times New Roman" w:eastAsia="Times New Roman" w:hAnsi="Times New Roman" w:cs="Times New Roman"/>
@@ -18224,6 +18578,7 @@
                 </w:rPr>
                 <w:t>mosek</w:t>
               </w:r>
+              <w:proofErr w:type="spellEnd"/>
             </w:hyperlink>
           </w:p>
         </w:tc>
@@ -18391,6 +18746,7 @@
               </w:rPr>
             </w:pPr>
             <w:hyperlink r:id="rId207" w:anchor="d:newrank" w:history="1">
+              <w:proofErr w:type="spellStart"/>
               <w:r>
                 <w:rPr>
                   <w:rFonts w:ascii="Times New Roman" w:eastAsia="Times New Roman" w:hAnsi="Times New Roman" w:cs="Times New Roman"/>
@@ -18403,6 +18759,7 @@
                 </w:rPr>
                 <w:t>newrank</w:t>
               </w:r>
+              <w:proofErr w:type="spellEnd"/>
             </w:hyperlink>
           </w:p>
         </w:tc>
@@ -18570,6 +18927,7 @@
               </w:rPr>
             </w:pPr>
             <w:hyperlink r:id="rId209" w:anchor="d:nodesep" w:history="1">
+              <w:proofErr w:type="spellStart"/>
               <w:r>
                 <w:rPr>
                   <w:rFonts w:ascii="Times New Roman" w:eastAsia="Times New Roman" w:hAnsi="Times New Roman" w:cs="Times New Roman"/>
@@ -18582,6 +18940,7 @@
                 </w:rPr>
                 <w:t>nodesep</w:t>
               </w:r>
+              <w:proofErr w:type="spellEnd"/>
             </w:hyperlink>
           </w:p>
         </w:tc>
@@ -18757,6 +19116,7 @@
               </w:rPr>
             </w:pPr>
             <w:hyperlink r:id="rId211" w:anchor="d:nojustify" w:history="1">
+              <w:proofErr w:type="spellStart"/>
               <w:r>
                 <w:rPr>
                   <w:rFonts w:ascii="Times New Roman" w:eastAsia="Times New Roman" w:hAnsi="Times New Roman" w:cs="Times New Roman"/>
@@ -18769,6 +19129,7 @@
                 </w:rPr>
                 <w:t>nojustify</w:t>
               </w:r>
+              <w:proofErr w:type="spellEnd"/>
             </w:hyperlink>
           </w:p>
         </w:tc>
@@ -19137,6 +19498,7 @@
               </w:rPr>
             </w:pPr>
             <w:hyperlink r:id="rId216" w:anchor="d:notranslate" w:history="1">
+              <w:proofErr w:type="spellStart"/>
               <w:r>
                 <w:rPr>
                   <w:rFonts w:ascii="Times New Roman" w:eastAsia="Times New Roman" w:hAnsi="Times New Roman" w:cs="Times New Roman"/>
@@ -19149,6 +19511,7 @@
                 </w:rPr>
                 <w:t>notranslate</w:t>
               </w:r>
+              <w:proofErr w:type="spellEnd"/>
             </w:hyperlink>
           </w:p>
         </w:tc>
@@ -19316,6 +19679,7 @@
               </w:rPr>
             </w:pPr>
             <w:hyperlink r:id="rId218" w:anchor="d:nslimit" w:history="1">
+              <w:proofErr w:type="spellStart"/>
               <w:r>
                 <w:rPr>
                   <w:rFonts w:ascii="Times New Roman" w:eastAsia="Times New Roman" w:hAnsi="Times New Roman" w:cs="Times New Roman"/>
@@ -19328,6 +19692,7 @@
                 </w:rPr>
                 <w:t>nslimit</w:t>
               </w:r>
+              <w:proofErr w:type="spellEnd"/>
             </w:hyperlink>
           </w:p>
         </w:tc>
@@ -20048,6 +20413,7 @@
               </w:rPr>
             </w:pPr>
             <w:hyperlink r:id="rId227" w:anchor="d:outputorder" w:history="1">
+              <w:proofErr w:type="spellStart"/>
               <w:r>
                 <w:rPr>
                   <w:rFonts w:ascii="Times New Roman" w:eastAsia="Times New Roman" w:hAnsi="Times New Roman" w:cs="Times New Roman"/>
@@ -20060,6 +20426,7 @@
                 </w:rPr>
                 <w:t>outputorder</w:t>
               </w:r>
+              <w:proofErr w:type="spellEnd"/>
             </w:hyperlink>
           </w:p>
         </w:tc>
@@ -20108,6 +20475,7 @@
               </w:rPr>
             </w:pPr>
             <w:hyperlink r:id="rId228" w:anchor="k:outputMode" w:history="1">
+              <w:proofErr w:type="spellStart"/>
               <w:r>
                 <w:rPr>
                   <w:rFonts w:ascii="Times New Roman" w:eastAsia="Times New Roman" w:hAnsi="Times New Roman" w:cs="Times New Roman"/>
@@ -20120,6 +20488,7 @@
                 </w:rPr>
                 <w:t>outputMode</w:t>
               </w:r>
+              <w:proofErr w:type="spellEnd"/>
             </w:hyperlink>
           </w:p>
         </w:tc>
@@ -20140,6 +20509,7 @@
                 <w:szCs w:val="24"/>
               </w:rPr>
             </w:pPr>
+            <w:proofErr w:type="spellStart"/>
             <w:r>
               <w:rPr>
                 <w:rFonts w:ascii="Times New Roman" w:eastAsia="Times New Roman" w:hAnsi="Times New Roman" w:cs="Times New Roman"/>
@@ -20148,6 +20518,7 @@
               </w:rPr>
               <w:t>breadthfirst</w:t>
             </w:r>
+            <w:proofErr w:type="spellEnd"/>
           </w:p>
         </w:tc>
         <w:tc>
@@ -20471,6 +20842,7 @@
               </w:rPr>
             </w:pPr>
             <w:hyperlink r:id="rId232" w:anchor="d:overlap_scaling" w:history="1">
+              <w:proofErr w:type="spellStart"/>
               <w:r>
                 <w:rPr>
                   <w:rFonts w:ascii="Times New Roman" w:eastAsia="Times New Roman" w:hAnsi="Times New Roman" w:cs="Times New Roman"/>
@@ -20483,6 +20855,7 @@
                 </w:rPr>
                 <w:t>overlap_scaling</w:t>
               </w:r>
+              <w:proofErr w:type="spellEnd"/>
             </w:hyperlink>
           </w:p>
         </w:tc>
@@ -20666,6 +21039,7 @@
               </w:rPr>
             </w:pPr>
             <w:hyperlink r:id="rId234" w:anchor="d:overlap_shrink" w:history="1">
+              <w:proofErr w:type="spellStart"/>
               <w:r>
                 <w:rPr>
                   <w:rFonts w:ascii="Times New Roman" w:eastAsia="Times New Roman" w:hAnsi="Times New Roman" w:cs="Times New Roman"/>
@@ -20678,6 +21052,7 @@
                 </w:rPr>
                 <w:t>overlap_shrink</w:t>
               </w:r>
+              <w:proofErr w:type="spellEnd"/>
             </w:hyperlink>
           </w:p>
         </w:tc>
@@ -21073,6 +21448,7 @@
               </w:rPr>
             </w:pPr>
             <w:hyperlink r:id="rId239" w:anchor="d:packmode" w:history="1">
+              <w:proofErr w:type="spellStart"/>
               <w:r>
                 <w:rPr>
                   <w:rFonts w:ascii="Times New Roman" w:eastAsia="Times New Roman" w:hAnsi="Times New Roman" w:cs="Times New Roman"/>
@@ -21085,6 +21461,7 @@
                 </w:rPr>
                 <w:t>packmode</w:t>
               </w:r>
+              <w:proofErr w:type="spellEnd"/>
             </w:hyperlink>
           </w:p>
         </w:tc>
@@ -21133,6 +21510,7 @@
               </w:rPr>
             </w:pPr>
             <w:hyperlink r:id="rId240" w:anchor="k:packMode" w:history="1">
+              <w:proofErr w:type="spellStart"/>
               <w:r>
                 <w:rPr>
                   <w:rFonts w:ascii="Times New Roman" w:eastAsia="Times New Roman" w:hAnsi="Times New Roman" w:cs="Times New Roman"/>
@@ -21145,6 +21523,7 @@
                 </w:rPr>
                 <w:t>packMode</w:t>
               </w:r>
+              <w:proofErr w:type="spellEnd"/>
             </w:hyperlink>
           </w:p>
         </w:tc>
@@ -21631,6 +22010,7 @@
               </w:rPr>
             </w:pPr>
             <w:hyperlink r:id="rId247" w:anchor="d:pagedir" w:history="1">
+              <w:proofErr w:type="spellStart"/>
               <w:r>
                 <w:rPr>
                   <w:rFonts w:ascii="Times New Roman" w:eastAsia="Times New Roman" w:hAnsi="Times New Roman" w:cs="Times New Roman"/>
@@ -21643,6 +22023,7 @@
                 </w:rPr>
                 <w:t>pagedir</w:t>
               </w:r>
+              <w:proofErr w:type="spellEnd"/>
             </w:hyperlink>
           </w:p>
         </w:tc>
@@ -21689,6 +22070,7 @@
               </w:rPr>
             </w:pPr>
             <w:hyperlink r:id="rId248" w:anchor="k:pagedir" w:history="1">
+              <w:proofErr w:type="spellStart"/>
               <w:r>
                 <w:rPr>
                   <w:rFonts w:ascii="Times New Roman" w:eastAsia="Times New Roman" w:hAnsi="Times New Roman" w:cs="Times New Roman"/>
@@ -21701,6 +22083,7 @@
                 </w:rPr>
                 <w:t>pagedir</w:t>
               </w:r>
+              <w:proofErr w:type="spellEnd"/>
             </w:hyperlink>
           </w:p>
         </w:tc>
@@ -21804,6 +22187,7 @@
               </w:rPr>
             </w:pPr>
             <w:hyperlink r:id="rId249" w:anchor="d:pencolor" w:history="1">
+              <w:proofErr w:type="spellStart"/>
               <w:r>
                 <w:rPr>
                   <w:rFonts w:ascii="Times New Roman" w:eastAsia="Times New Roman" w:hAnsi="Times New Roman" w:cs="Times New Roman"/>
@@ -21816,6 +22200,7 @@
                 </w:rPr>
                 <w:t>pencolor</w:t>
               </w:r>
+              <w:proofErr w:type="spellEnd"/>
             </w:hyperlink>
           </w:p>
         </w:tc>
@@ -21983,6 +22368,7 @@
               </w:rPr>
             </w:pPr>
             <w:hyperlink r:id="rId251" w:anchor="d:penwidth" w:history="1">
+              <w:proofErr w:type="spellStart"/>
               <w:r>
                 <w:rPr>
                   <w:rFonts w:ascii="Times New Roman" w:eastAsia="Times New Roman" w:hAnsi="Times New Roman" w:cs="Times New Roman"/>
@@ -21995,6 +22381,7 @@
                 </w:rPr>
                 <w:t>penwidth</w:t>
               </w:r>
+              <w:proofErr w:type="spellEnd"/>
             </w:hyperlink>
           </w:p>
         </w:tc>
@@ -22662,6 +23049,7 @@
               <w:br/>
             </w:r>
             <w:hyperlink r:id="rId259" w:anchor="k:splineType" w:history="1">
+              <w:proofErr w:type="spellStart"/>
               <w:r>
                 <w:rPr>
                   <w:rFonts w:ascii="Times New Roman" w:eastAsia="Times New Roman" w:hAnsi="Times New Roman" w:cs="Times New Roman"/>
@@ -22674,6 +23062,7 @@
                 </w:rPr>
                 <w:t>splineType</w:t>
               </w:r>
+              <w:proofErr w:type="spellEnd"/>
             </w:hyperlink>
           </w:p>
         </w:tc>
@@ -22838,6 +23227,7 @@
               </w:rPr>
             </w:pPr>
             <w:hyperlink r:id="rId261" w:anchor="k:quadType" w:history="1">
+              <w:proofErr w:type="spellStart"/>
               <w:r>
                 <w:rPr>
                   <w:rFonts w:ascii="Times New Roman" w:eastAsia="Times New Roman" w:hAnsi="Times New Roman" w:cs="Times New Roman"/>
@@ -22850,6 +23240,7 @@
                 </w:rPr>
                 <w:t>quadType</w:t>
               </w:r>
+              <w:proofErr w:type="spellEnd"/>
             </w:hyperlink>
             <w:r>
               <w:rPr>
@@ -23147,7 +23538,7 @@
         <w:tc>
           <w:tcPr>
             <w:tcW w:w="2616" w:type="dxa"/>
-            <w:shd w:val="clear" w:color="auto" w:fill="F4B083" w:themeFill="accent2" w:themeFillTint="99"/>
+            <w:shd w:val="clear" w:color="auto" w:fill="A8D08D" w:themeFill="accent6" w:themeFillTint="99"/>
             <w:vAlign w:val="center"/>
             <w:hideMark/>
           </w:tcPr>
@@ -23180,7 +23571,7 @@
         <w:tc>
           <w:tcPr>
             <w:tcW w:w="745" w:type="dxa"/>
-            <w:shd w:val="clear" w:color="auto" w:fill="F4B083" w:themeFill="accent2" w:themeFillTint="99"/>
+            <w:shd w:val="clear" w:color="auto" w:fill="A8D08D" w:themeFill="accent6" w:themeFillTint="99"/>
             <w:vAlign w:val="center"/>
             <w:hideMark/>
           </w:tcPr>
@@ -23207,7 +23598,7 @@
         <w:tc>
           <w:tcPr>
             <w:tcW w:w="1520" w:type="dxa"/>
-            <w:shd w:val="clear" w:color="auto" w:fill="F4B083" w:themeFill="accent2" w:themeFillTint="99"/>
+            <w:shd w:val="clear" w:color="auto" w:fill="A8D08D" w:themeFill="accent6" w:themeFillTint="99"/>
             <w:vAlign w:val="center"/>
             <w:hideMark/>
           </w:tcPr>
@@ -23222,6 +23613,7 @@
               </w:rPr>
             </w:pPr>
             <w:hyperlink r:id="rId266" w:anchor="k:rankType" w:history="1">
+              <w:proofErr w:type="spellStart"/>
               <w:r>
                 <w:rPr>
                   <w:rFonts w:ascii="Times New Roman" w:eastAsia="Times New Roman" w:hAnsi="Times New Roman" w:cs="Times New Roman"/>
@@ -23234,13 +23626,14 @@
                 </w:rPr>
                 <w:t>rankType</w:t>
               </w:r>
+              <w:proofErr w:type="spellEnd"/>
             </w:hyperlink>
           </w:p>
         </w:tc>
         <w:tc>
           <w:tcPr>
             <w:tcW w:w="1743" w:type="dxa"/>
-            <w:shd w:val="clear" w:color="auto" w:fill="F4B083" w:themeFill="accent2" w:themeFillTint="99"/>
+            <w:shd w:val="clear" w:color="auto" w:fill="A8D08D" w:themeFill="accent6" w:themeFillTint="99"/>
             <w:vAlign w:val="center"/>
             <w:hideMark/>
           </w:tcPr>
@@ -23259,7 +23652,7 @@
         <w:tc>
           <w:tcPr>
             <w:tcW w:w="1396" w:type="dxa"/>
-            <w:shd w:val="clear" w:color="auto" w:fill="F4B083" w:themeFill="accent2" w:themeFillTint="99"/>
+            <w:shd w:val="clear" w:color="auto" w:fill="A8D08D" w:themeFill="accent6" w:themeFillTint="99"/>
           </w:tcPr>
           <w:p>
             <w:pPr>
@@ -23276,7 +23669,7 @@
         <w:tc>
           <w:tcPr>
             <w:tcW w:w="1140" w:type="dxa"/>
-            <w:shd w:val="clear" w:color="auto" w:fill="F4B083" w:themeFill="accent2" w:themeFillTint="99"/>
+            <w:shd w:val="clear" w:color="auto" w:fill="A8D08D" w:themeFill="accent6" w:themeFillTint="99"/>
             <w:vAlign w:val="center"/>
             <w:hideMark/>
           </w:tcPr>
@@ -23295,7 +23688,7 @@
         <w:tc>
           <w:tcPr>
             <w:tcW w:w="1390" w:type="dxa"/>
-            <w:shd w:val="clear" w:color="auto" w:fill="F4B083" w:themeFill="accent2" w:themeFillTint="99"/>
+            <w:shd w:val="clear" w:color="auto" w:fill="A8D08D" w:themeFill="accent6" w:themeFillTint="99"/>
           </w:tcPr>
           <w:p>
             <w:pPr>
@@ -23341,6 +23734,7 @@
               </w:rPr>
             </w:pPr>
             <w:hyperlink r:id="rId267" w:anchor="d:rankdir" w:history="1">
+              <w:proofErr w:type="spellStart"/>
               <w:r>
                 <w:rPr>
                   <w:rFonts w:ascii="Times New Roman" w:eastAsia="Times New Roman" w:hAnsi="Times New Roman" w:cs="Times New Roman"/>
@@ -23353,6 +23747,7 @@
                 </w:rPr>
                 <w:t>rankdir</w:t>
               </w:r>
+              <w:proofErr w:type="spellEnd"/>
             </w:hyperlink>
           </w:p>
         </w:tc>
@@ -23401,6 +23796,7 @@
               </w:rPr>
             </w:pPr>
             <w:hyperlink r:id="rId268" w:anchor="k:rankdir" w:history="1">
+              <w:proofErr w:type="spellStart"/>
               <w:r>
                 <w:rPr>
                   <w:rFonts w:ascii="Times New Roman" w:eastAsia="Times New Roman" w:hAnsi="Times New Roman" w:cs="Times New Roman"/>
@@ -23413,6 +23809,7 @@
                 </w:rPr>
                 <w:t>rankdir</w:t>
               </w:r>
+              <w:proofErr w:type="spellEnd"/>
             </w:hyperlink>
           </w:p>
         </w:tc>
@@ -23519,6 +23916,7 @@
               </w:rPr>
             </w:pPr>
             <w:hyperlink r:id="rId269" w:anchor="d:ranksep" w:history="1">
+              <w:proofErr w:type="spellStart"/>
               <w:r>
                 <w:rPr>
                   <w:rFonts w:ascii="Times New Roman" w:eastAsia="Times New Roman" w:hAnsi="Times New Roman" w:cs="Times New Roman"/>
@@ -23531,6 +23929,7 @@
                 </w:rPr>
                 <w:t>ranksep</w:t>
               </w:r>
+              <w:proofErr w:type="spellEnd"/>
             </w:hyperlink>
           </w:p>
         </w:tc>
@@ -23599,6 +23998,7 @@
               <w:br/>
             </w:r>
             <w:hyperlink r:id="rId271" w:anchor="k:doubleList" w:history="1">
+              <w:proofErr w:type="spellStart"/>
               <w:r>
                 <w:rPr>
                   <w:rFonts w:ascii="Times New Roman" w:eastAsia="Times New Roman" w:hAnsi="Times New Roman" w:cs="Times New Roman"/>
@@ -23611,6 +24011,7 @@
                 </w:rPr>
                 <w:t>doubleList</w:t>
               </w:r>
+              <w:proofErr w:type="spellEnd"/>
             </w:hyperlink>
           </w:p>
         </w:tc>
@@ -23645,7 +24046,25 @@
                 <w:szCs w:val="24"/>
               </w:rPr>
               <w:br/>
-              <w:t>1.0(twopi)</w:t>
+              <w:t>1.0(</w:t>
+            </w:r>
+            <w:proofErr w:type="spellStart"/>
+            <w:r>
+              <w:rPr>
+                <w:rFonts w:ascii="Times New Roman" w:eastAsia="Times New Roman" w:hAnsi="Times New Roman" w:cs="Times New Roman"/>
+                <w:sz w:val="24"/>
+                <w:szCs w:val="24"/>
+              </w:rPr>
+              <w:t>twopi</w:t>
+            </w:r>
+            <w:proofErr w:type="spellEnd"/>
+            <w:r>
+              <w:rPr>
+                <w:rFonts w:ascii="Times New Roman" w:eastAsia="Times New Roman" w:hAnsi="Times New Roman" w:cs="Times New Roman"/>
+                <w:sz w:val="24"/>
+                <w:szCs w:val="24"/>
+              </w:rPr>
+              <w:t>)</w:t>
             </w:r>
           </w:p>
         </w:tc>
@@ -23917,6 +24336,7 @@
               </w:rPr>
             </w:pPr>
             <w:hyperlink r:id="rId275" w:anchor="d:rects" w:history="1">
+              <w:proofErr w:type="spellStart"/>
               <w:r>
                 <w:rPr>
                   <w:rFonts w:ascii="Times New Roman" w:eastAsia="Times New Roman" w:hAnsi="Times New Roman" w:cs="Times New Roman"/>
@@ -23929,6 +24349,7 @@
                 </w:rPr>
                 <w:t>rects</w:t>
               </w:r>
+              <w:proofErr w:type="spellEnd"/>
             </w:hyperlink>
           </w:p>
         </w:tc>
@@ -23977,6 +24398,7 @@
               </w:rPr>
             </w:pPr>
             <w:hyperlink r:id="rId276" w:anchor="k:rect" w:history="1">
+              <w:proofErr w:type="spellStart"/>
               <w:r>
                 <w:rPr>
                   <w:rFonts w:ascii="Times New Roman" w:eastAsia="Times New Roman" w:hAnsi="Times New Roman" w:cs="Times New Roman"/>
@@ -23989,6 +24411,7 @@
                 </w:rPr>
                 <w:t>rect</w:t>
               </w:r>
+              <w:proofErr w:type="spellEnd"/>
             </w:hyperlink>
           </w:p>
         </w:tc>
@@ -24268,6 +24691,7 @@
               </w:rPr>
             </w:pPr>
             <w:hyperlink r:id="rId279" w:anchor="d:remincross" w:history="1">
+              <w:proofErr w:type="spellStart"/>
               <w:r>
                 <w:rPr>
                   <w:rFonts w:ascii="Times New Roman" w:eastAsia="Times New Roman" w:hAnsi="Times New Roman" w:cs="Times New Roman"/>
@@ -24280,6 +24704,7 @@
                 </w:rPr>
                 <w:t>remincross</w:t>
               </w:r>
+              <w:proofErr w:type="spellEnd"/>
             </w:hyperlink>
           </w:p>
         </w:tc>
@@ -24447,6 +24872,7 @@
               </w:rPr>
             </w:pPr>
             <w:hyperlink r:id="rId281" w:anchor="d:repulsiveforce" w:history="1">
+              <w:proofErr w:type="spellStart"/>
               <w:r>
                 <w:rPr>
                   <w:rFonts w:ascii="Times New Roman" w:eastAsia="Times New Roman" w:hAnsi="Times New Roman" w:cs="Times New Roman"/>
@@ -24459,6 +24885,7 @@
                 </w:rPr>
                 <w:t>repulsiveforce</w:t>
               </w:r>
+              <w:proofErr w:type="spellEnd"/>
             </w:hyperlink>
           </w:p>
         </w:tc>
@@ -24829,7 +25256,6 @@
                 <w:sz w:val="24"/>
                 <w:szCs w:val="24"/>
               </w:rPr>
-              <w:lastRenderedPageBreak/>
               <w:t>Current is nil</w:t>
             </w:r>
           </w:p>
@@ -25477,6 +25903,7 @@
               </w:rPr>
             </w:pPr>
             <w:hyperlink r:id="rId292" w:anchor="d:samehead" w:history="1">
+              <w:proofErr w:type="spellStart"/>
               <w:r>
                 <w:rPr>
                   <w:rFonts w:ascii="Times New Roman" w:eastAsia="Times New Roman" w:hAnsi="Times New Roman" w:cs="Times New Roman"/>
@@ -25489,6 +25916,7 @@
                 </w:rPr>
                 <w:t>samehead</w:t>
               </w:r>
+              <w:proofErr w:type="spellEnd"/>
             </w:hyperlink>
           </w:p>
         </w:tc>
@@ -25656,6 +26084,7 @@
               </w:rPr>
             </w:pPr>
             <w:hyperlink r:id="rId294" w:anchor="d:sametail" w:history="1">
+              <w:proofErr w:type="spellStart"/>
               <w:r>
                 <w:rPr>
                   <w:rFonts w:ascii="Times New Roman" w:eastAsia="Times New Roman" w:hAnsi="Times New Roman" w:cs="Times New Roman"/>
@@ -25668,6 +26097,7 @@
                 </w:rPr>
                 <w:t>sametail</w:t>
               </w:r>
+              <w:proofErr w:type="spellEnd"/>
             </w:hyperlink>
           </w:p>
         </w:tc>
@@ -25835,6 +26265,7 @@
               </w:rPr>
             </w:pPr>
             <w:hyperlink r:id="rId296" w:anchor="d:samplepoints" w:history="1">
+              <w:proofErr w:type="spellStart"/>
               <w:r>
                 <w:rPr>
                   <w:rFonts w:ascii="Times New Roman" w:eastAsia="Times New Roman" w:hAnsi="Times New Roman" w:cs="Times New Roman"/>
@@ -25847,6 +26278,7 @@
                 </w:rPr>
                 <w:t>samplepoints</w:t>
               </w:r>
+              <w:proofErr w:type="spellEnd"/>
             </w:hyperlink>
           </w:p>
         </w:tc>
@@ -26259,6 +26691,7 @@
               </w:rPr>
             </w:pPr>
             <w:hyperlink r:id="rId301" w:anchor="d:searchsize" w:history="1">
+              <w:proofErr w:type="spellStart"/>
               <w:r>
                 <w:rPr>
                   <w:rFonts w:ascii="Times New Roman" w:eastAsia="Times New Roman" w:hAnsi="Times New Roman" w:cs="Times New Roman"/>
@@ -26271,6 +26704,7 @@
                 </w:rPr>
                 <w:t>searchsize</w:t>
               </w:r>
+              <w:proofErr w:type="spellEnd"/>
             </w:hyperlink>
           </w:p>
         </w:tc>
@@ -26437,6 +26871,7 @@
               </w:rPr>
             </w:pPr>
             <w:hyperlink r:id="rId303" w:anchor="d:sep" w:history="1">
+              <w:proofErr w:type="spellStart"/>
               <w:r>
                 <w:rPr>
                   <w:rFonts w:ascii="Times New Roman" w:eastAsia="Times New Roman" w:hAnsi="Times New Roman" w:cs="Times New Roman"/>
@@ -26449,6 +26884,7 @@
                 </w:rPr>
                 <w:t>sep</w:t>
               </w:r>
+              <w:proofErr w:type="spellEnd"/>
             </w:hyperlink>
           </w:p>
         </w:tc>
@@ -26495,6 +26931,7 @@
               </w:rPr>
             </w:pPr>
             <w:hyperlink r:id="rId304" w:anchor="k:addDouble" w:history="1">
+              <w:proofErr w:type="spellStart"/>
               <w:r>
                 <w:rPr>
                   <w:rFonts w:ascii="Times New Roman" w:eastAsia="Times New Roman" w:hAnsi="Times New Roman" w:cs="Times New Roman"/>
@@ -26507,6 +26944,7 @@
                 </w:rPr>
                 <w:t>addDouble</w:t>
               </w:r>
+              <w:proofErr w:type="spellEnd"/>
             </w:hyperlink>
             <w:r>
               <w:rPr>
@@ -26517,6 +26955,7 @@
               <w:br/>
             </w:r>
             <w:hyperlink r:id="rId305" w:anchor="k:addPoint" w:history="1">
+              <w:proofErr w:type="spellStart"/>
               <w:r>
                 <w:rPr>
                   <w:rFonts w:ascii="Times New Roman" w:eastAsia="Times New Roman" w:hAnsi="Times New Roman" w:cs="Times New Roman"/>
@@ -26529,6 +26968,7 @@
                 </w:rPr>
                 <w:t>addPoint</w:t>
               </w:r>
+              <w:proofErr w:type="spellEnd"/>
             </w:hyperlink>
           </w:p>
         </w:tc>
@@ -26791,7 +27231,25 @@
                 <w:sz w:val="24"/>
                 <w:szCs w:val="24"/>
               </w:rPr>
-              <w:t>Has shapetypes as static const values</w:t>
+              <w:t xml:space="preserve">Has </w:t>
+            </w:r>
+            <w:proofErr w:type="spellStart"/>
+            <w:r>
+              <w:rPr>
+                <w:rFonts w:ascii="Times New Roman" w:eastAsia="Times New Roman" w:hAnsi="Times New Roman" w:cs="Times New Roman"/>
+                <w:sz w:val="24"/>
+                <w:szCs w:val="24"/>
+              </w:rPr>
+              <w:t>shapetypes</w:t>
+            </w:r>
+            <w:proofErr w:type="spellEnd"/>
+            <w:r>
+              <w:rPr>
+                <w:rFonts w:ascii="Times New Roman" w:eastAsia="Times New Roman" w:hAnsi="Times New Roman" w:cs="Times New Roman"/>
+                <w:sz w:val="24"/>
+                <w:szCs w:val="24"/>
+              </w:rPr>
+              <w:t xml:space="preserve"> as static const values</w:t>
             </w:r>
           </w:p>
         </w:tc>
@@ -27805,6 +28263,7 @@
               </w:rPr>
             </w:pPr>
             <w:hyperlink r:id="rId320" w:anchor="k:smoothType" w:history="1">
+              <w:proofErr w:type="spellStart"/>
               <w:r>
                 <w:rPr>
                   <w:rFonts w:ascii="Times New Roman" w:eastAsia="Times New Roman" w:hAnsi="Times New Roman" w:cs="Times New Roman"/>
@@ -27817,6 +28276,7 @@
                 </w:rPr>
                 <w:t>smoothType</w:t>
               </w:r>
+              <w:proofErr w:type="spellEnd"/>
             </w:hyperlink>
           </w:p>
         </w:tc>
@@ -27924,6 +28384,7 @@
               </w:rPr>
             </w:pPr>
             <w:hyperlink r:id="rId321" w:anchor="d:sortv" w:history="1">
+              <w:proofErr w:type="spellStart"/>
               <w:r>
                 <w:rPr>
                   <w:rFonts w:ascii="Times New Roman" w:eastAsia="Times New Roman" w:hAnsi="Times New Roman" w:cs="Times New Roman"/>
@@ -27936,6 +28397,7 @@
                 </w:rPr>
                 <w:t>sortv</w:t>
               </w:r>
+              <w:proofErr w:type="spellEnd"/>
             </w:hyperlink>
           </w:p>
         </w:tc>
@@ -28396,6 +28858,7 @@
               </w:rPr>
             </w:pPr>
             <w:hyperlink r:id="rId327" w:anchor="k:startType" w:history="1">
+              <w:proofErr w:type="spellStart"/>
               <w:r>
                 <w:rPr>
                   <w:rFonts w:ascii="Times New Roman" w:eastAsia="Times New Roman" w:hAnsi="Times New Roman" w:cs="Times New Roman"/>
@@ -28408,6 +28871,7 @@
                 </w:rPr>
                 <w:t>startType</w:t>
               </w:r>
+              <w:proofErr w:type="spellEnd"/>
             </w:hyperlink>
           </w:p>
         </w:tc>
@@ -28862,6 +29326,7 @@
               </w:rPr>
             </w:pPr>
             <w:hyperlink r:id="rId332" w:anchor="d:tail_lp" w:history="1">
+              <w:proofErr w:type="spellStart"/>
               <w:r>
                 <w:rPr>
                   <w:rFonts w:ascii="Times New Roman" w:eastAsia="Times New Roman" w:hAnsi="Times New Roman" w:cs="Times New Roman"/>
@@ -28874,6 +29339,7 @@
                 </w:rPr>
                 <w:t>tail_lp</w:t>
               </w:r>
+              <w:proofErr w:type="spellEnd"/>
             </w:hyperlink>
           </w:p>
         </w:tc>
@@ -29033,6 +29499,7 @@
               </w:rPr>
             </w:pPr>
             <w:hyperlink r:id="rId334" w:anchor="d:tailclip" w:history="1">
+              <w:proofErr w:type="spellStart"/>
               <w:r>
                 <w:rPr>
                   <w:rFonts w:ascii="Times New Roman" w:eastAsia="Times New Roman" w:hAnsi="Times New Roman" w:cs="Times New Roman"/>
@@ -29045,6 +29512,7 @@
                 </w:rPr>
                 <w:t>tailclip</w:t>
               </w:r>
+              <w:proofErr w:type="spellEnd"/>
             </w:hyperlink>
           </w:p>
         </w:tc>
@@ -29212,6 +29680,7 @@
               </w:rPr>
             </w:pPr>
             <w:hyperlink r:id="rId336" w:anchor="d:tailhref" w:history="1">
+              <w:proofErr w:type="spellStart"/>
               <w:r>
                 <w:rPr>
                   <w:rFonts w:ascii="Times New Roman" w:eastAsia="Times New Roman" w:hAnsi="Times New Roman" w:cs="Times New Roman"/>
@@ -29224,6 +29693,7 @@
                 </w:rPr>
                 <w:t>tailhref</w:t>
               </w:r>
+              <w:proofErr w:type="spellEnd"/>
             </w:hyperlink>
           </w:p>
         </w:tc>
@@ -29272,6 +29742,7 @@
               </w:rPr>
             </w:pPr>
             <w:hyperlink r:id="rId337" w:anchor="k:escString" w:history="1">
+              <w:proofErr w:type="spellStart"/>
               <w:r>
                 <w:rPr>
                   <w:rFonts w:ascii="Times New Roman" w:eastAsia="Times New Roman" w:hAnsi="Times New Roman" w:cs="Times New Roman"/>
@@ -29284,6 +29755,7 @@
                 </w:rPr>
                 <w:t>escString</w:t>
               </w:r>
+              <w:proofErr w:type="spellEnd"/>
             </w:hyperlink>
           </w:p>
         </w:tc>
@@ -29391,6 +29863,7 @@
               </w:rPr>
             </w:pPr>
             <w:hyperlink r:id="rId338" w:anchor="d:taillabel" w:history="1">
+              <w:proofErr w:type="spellStart"/>
               <w:r>
                 <w:rPr>
                   <w:rFonts w:ascii="Times New Roman" w:eastAsia="Times New Roman" w:hAnsi="Times New Roman" w:cs="Times New Roman"/>
@@ -29403,6 +29876,7 @@
                 </w:rPr>
                 <w:t>taillabel</w:t>
               </w:r>
+              <w:proofErr w:type="spellEnd"/>
             </w:hyperlink>
           </w:p>
         </w:tc>
@@ -29451,6 +29925,7 @@
               </w:rPr>
             </w:pPr>
             <w:hyperlink r:id="rId339" w:anchor="k:lblString" w:history="1">
+              <w:proofErr w:type="spellStart"/>
               <w:r>
                 <w:rPr>
                   <w:rFonts w:ascii="Times New Roman" w:eastAsia="Times New Roman" w:hAnsi="Times New Roman" w:cs="Times New Roman"/>
@@ -29463,6 +29938,7 @@
                 </w:rPr>
                 <w:t>lblString</w:t>
               </w:r>
+              <w:proofErr w:type="spellEnd"/>
             </w:hyperlink>
           </w:p>
         </w:tc>
@@ -29569,6 +30045,7 @@
               </w:rPr>
             </w:pPr>
             <w:hyperlink r:id="rId340" w:anchor="d:tailport" w:history="1">
+              <w:proofErr w:type="spellStart"/>
               <w:r>
                 <w:rPr>
                   <w:rFonts w:ascii="Times New Roman" w:eastAsia="Times New Roman" w:hAnsi="Times New Roman" w:cs="Times New Roman"/>
@@ -29581,6 +30058,7 @@
                 </w:rPr>
                 <w:t>tailport</w:t>
               </w:r>
+              <w:proofErr w:type="spellEnd"/>
             </w:hyperlink>
           </w:p>
         </w:tc>
@@ -29627,6 +30105,7 @@
               </w:rPr>
             </w:pPr>
             <w:hyperlink r:id="rId341" w:anchor="k:portPos" w:history="1">
+              <w:proofErr w:type="spellStart"/>
               <w:r>
                 <w:rPr>
                   <w:rFonts w:ascii="Times New Roman" w:eastAsia="Times New Roman" w:hAnsi="Times New Roman" w:cs="Times New Roman"/>
@@ -29639,6 +30118,7 @@
                 </w:rPr>
                 <w:t>portPos</w:t>
               </w:r>
+              <w:proofErr w:type="spellEnd"/>
             </w:hyperlink>
           </w:p>
         </w:tc>
@@ -29742,6 +30222,7 @@
               </w:rPr>
             </w:pPr>
             <w:hyperlink r:id="rId342" w:anchor="d:tailtarget" w:history="1">
+              <w:proofErr w:type="spellStart"/>
               <w:r>
                 <w:rPr>
                   <w:rFonts w:ascii="Times New Roman" w:eastAsia="Times New Roman" w:hAnsi="Times New Roman" w:cs="Times New Roman"/>
@@ -29754,6 +30235,7 @@
                 </w:rPr>
                 <w:t>tailtarget</w:t>
               </w:r>
+              <w:proofErr w:type="spellEnd"/>
             </w:hyperlink>
           </w:p>
         </w:tc>
@@ -29802,6 +30284,7 @@
               </w:rPr>
             </w:pPr>
             <w:hyperlink r:id="rId343" w:anchor="k:escString" w:history="1">
+              <w:proofErr w:type="spellStart"/>
               <w:r>
                 <w:rPr>
                   <w:rFonts w:ascii="Times New Roman" w:eastAsia="Times New Roman" w:hAnsi="Times New Roman" w:cs="Times New Roman"/>
@@ -29814,6 +30297,7 @@
                 </w:rPr>
                 <w:t>escString</w:t>
               </w:r>
+              <w:proofErr w:type="spellEnd"/>
             </w:hyperlink>
           </w:p>
         </w:tc>
@@ -29932,6 +30416,7 @@
               </w:rPr>
             </w:pPr>
             <w:hyperlink r:id="rId344" w:anchor="d:tailtooltip" w:history="1">
+              <w:proofErr w:type="spellStart"/>
               <w:r>
                 <w:rPr>
                   <w:rFonts w:ascii="Times New Roman" w:eastAsia="Times New Roman" w:hAnsi="Times New Roman" w:cs="Times New Roman"/>
@@ -29944,6 +30429,7 @@
                 </w:rPr>
                 <w:t>tailtooltip</w:t>
               </w:r>
+              <w:proofErr w:type="spellEnd"/>
             </w:hyperlink>
           </w:p>
         </w:tc>
@@ -29992,6 +30478,7 @@
               </w:rPr>
             </w:pPr>
             <w:hyperlink r:id="rId345" w:anchor="k:escString" w:history="1">
+              <w:proofErr w:type="spellStart"/>
               <w:r>
                 <w:rPr>
                   <w:rFonts w:ascii="Times New Roman" w:eastAsia="Times New Roman" w:hAnsi="Times New Roman" w:cs="Times New Roman"/>
@@ -30004,6 +30491,7 @@
                 </w:rPr>
                 <w:t>escString</w:t>
               </w:r>
+              <w:proofErr w:type="spellEnd"/>
             </w:hyperlink>
           </w:p>
         </w:tc>
@@ -30111,6 +30599,7 @@
               </w:rPr>
             </w:pPr>
             <w:hyperlink r:id="rId346" w:anchor="d:tailURL" w:history="1">
+              <w:proofErr w:type="spellStart"/>
               <w:r>
                 <w:rPr>
                   <w:rFonts w:ascii="Times New Roman" w:eastAsia="Times New Roman" w:hAnsi="Times New Roman" w:cs="Times New Roman"/>
@@ -30123,6 +30612,7 @@
                 </w:rPr>
                 <w:t>tailURL</w:t>
               </w:r>
+              <w:proofErr w:type="spellEnd"/>
             </w:hyperlink>
           </w:p>
         </w:tc>
@@ -30171,6 +30661,7 @@
               </w:rPr>
             </w:pPr>
             <w:hyperlink r:id="rId347" w:anchor="k:escString" w:history="1">
+              <w:proofErr w:type="spellStart"/>
               <w:r>
                 <w:rPr>
                   <w:rFonts w:ascii="Times New Roman" w:eastAsia="Times New Roman" w:hAnsi="Times New Roman" w:cs="Times New Roman"/>
@@ -30183,6 +30674,7 @@
                 </w:rPr>
                 <w:t>escString</w:t>
               </w:r>
+              <w:proofErr w:type="spellEnd"/>
             </w:hyperlink>
           </w:p>
         </w:tc>
@@ -30350,6 +30842,7 @@
               </w:rPr>
             </w:pPr>
             <w:hyperlink r:id="rId349" w:anchor="k:escString" w:history="1">
+              <w:proofErr w:type="spellStart"/>
               <w:r>
                 <w:rPr>
                   <w:rFonts w:ascii="Times New Roman" w:eastAsia="Times New Roman" w:hAnsi="Times New Roman" w:cs="Times New Roman"/>
@@ -30362,6 +30855,7 @@
                 </w:rPr>
                 <w:t>escString</w:t>
               </w:r>
+              <w:proofErr w:type="spellEnd"/>
             </w:hyperlink>
             <w:r>
               <w:rPr>
@@ -30597,6 +31091,7 @@
               </w:rPr>
             </w:pPr>
             <w:hyperlink r:id="rId352" w:anchor="k:escString" w:history="1">
+              <w:proofErr w:type="spellStart"/>
               <w:r>
                 <w:rPr>
                   <w:rFonts w:ascii="Times New Roman" w:eastAsia="Times New Roman" w:hAnsi="Times New Roman" w:cs="Times New Roman"/>
@@ -30609,6 +31104,7 @@
                 </w:rPr>
                 <w:t>escString</w:t>
               </w:r>
+              <w:proofErr w:type="spellEnd"/>
             </w:hyperlink>
           </w:p>
         </w:tc>
@@ -30716,6 +31212,7 @@
               </w:rPr>
             </w:pPr>
             <w:hyperlink r:id="rId353" w:anchor="d:truecolor" w:history="1">
+              <w:proofErr w:type="spellStart"/>
               <w:r>
                 <w:rPr>
                   <w:rFonts w:ascii="Times New Roman" w:eastAsia="Times New Roman" w:hAnsi="Times New Roman" w:cs="Times New Roman"/>
@@ -30728,6 +31225,7 @@
                 </w:rPr>
                 <w:t>truecolor</w:t>
               </w:r>
+              <w:proofErr w:type="spellEnd"/>
             </w:hyperlink>
           </w:p>
         </w:tc>
@@ -30947,6 +31445,7 @@
               </w:rPr>
             </w:pPr>
             <w:hyperlink r:id="rId356" w:anchor="k:escString" w:history="1">
+              <w:proofErr w:type="spellStart"/>
               <w:r>
                 <w:rPr>
                   <w:rFonts w:ascii="Times New Roman" w:eastAsia="Times New Roman" w:hAnsi="Times New Roman" w:cs="Times New Roman"/>
@@ -30959,6 +31458,7 @@
                 </w:rPr>
                 <w:t>escString</w:t>
               </w:r>
+              <w:proofErr w:type="spellEnd"/>
             </w:hyperlink>
           </w:p>
         </w:tc>
@@ -31131,6 +31631,7 @@
               </w:rPr>
             </w:pPr>
             <w:hyperlink r:id="rId358" w:anchor="k:pointList" w:history="1">
+              <w:proofErr w:type="spellStart"/>
               <w:r>
                 <w:rPr>
                   <w:rFonts w:ascii="Times New Roman" w:eastAsia="Times New Roman" w:hAnsi="Times New Roman" w:cs="Times New Roman"/>
@@ -31143,6 +31644,7 @@
                 </w:rPr>
                 <w:t>pointList</w:t>
               </w:r>
+              <w:proofErr w:type="spellEnd"/>
             </w:hyperlink>
           </w:p>
         </w:tc>
@@ -31295,6 +31797,7 @@
               </w:rPr>
             </w:pPr>
             <w:hyperlink r:id="rId360" w:anchor="k:viewPort" w:history="1">
+              <w:proofErr w:type="spellStart"/>
               <w:r>
                 <w:rPr>
                   <w:rFonts w:ascii="Times New Roman" w:eastAsia="Times New Roman" w:hAnsi="Times New Roman" w:cs="Times New Roman"/>
@@ -31307,6 +31810,7 @@
                 </w:rPr>
                 <w:t>viewPort</w:t>
               </w:r>
+              <w:proofErr w:type="spellEnd"/>
             </w:hyperlink>
           </w:p>
         </w:tc>
@@ -31410,6 +31914,7 @@
               </w:rPr>
             </w:pPr>
             <w:hyperlink r:id="rId361" w:anchor="d:voro_margin" w:history="1">
+              <w:proofErr w:type="spellStart"/>
               <w:r>
                 <w:rPr>
                   <w:rFonts w:ascii="Times New Roman" w:eastAsia="Times New Roman" w:hAnsi="Times New Roman" w:cs="Times New Roman"/>
@@ -31422,6 +31927,7 @@
                 </w:rPr>
                 <w:t>voro_margin</w:t>
               </w:r>
+              <w:proofErr w:type="spellEnd"/>
             </w:hyperlink>
           </w:p>
         </w:tc>
@@ -31761,7 +32267,25 @@
                 <w:sz w:val="24"/>
                 <w:szCs w:val="24"/>
               </w:rPr>
-              <w:t>0(dot,twopi)</w:t>
+              <w:t>0(</w:t>
+            </w:r>
+            <w:proofErr w:type="spellStart"/>
+            <w:r>
+              <w:rPr>
+                <w:rFonts w:ascii="Times New Roman" w:eastAsia="Times New Roman" w:hAnsi="Times New Roman" w:cs="Times New Roman"/>
+                <w:sz w:val="24"/>
+                <w:szCs w:val="24"/>
+              </w:rPr>
+              <w:t>dot,twopi</w:t>
+            </w:r>
+            <w:proofErr w:type="spellEnd"/>
+            <w:r>
+              <w:rPr>
+                <w:rFonts w:ascii="Times New Roman" w:eastAsia="Times New Roman" w:hAnsi="Times New Roman" w:cs="Times New Roman"/>
+                <w:sz w:val="24"/>
+                <w:szCs w:val="24"/>
+              </w:rPr>
+              <w:t>)</w:t>
             </w:r>
             <w:r>
               <w:rPr>
@@ -31770,7 +32294,25 @@
                 <w:szCs w:val="24"/>
               </w:rPr>
               <w:br/>
-              <w:t>1(neato,fdp)</w:t>
+              <w:t>1(</w:t>
+            </w:r>
+            <w:proofErr w:type="spellStart"/>
+            <w:r>
+              <w:rPr>
+                <w:rFonts w:ascii="Times New Roman" w:eastAsia="Times New Roman" w:hAnsi="Times New Roman" w:cs="Times New Roman"/>
+                <w:sz w:val="24"/>
+                <w:szCs w:val="24"/>
+              </w:rPr>
+              <w:t>neato,fdp</w:t>
+            </w:r>
+            <w:proofErr w:type="spellEnd"/>
+            <w:r>
+              <w:rPr>
+                <w:rFonts w:ascii="Times New Roman" w:eastAsia="Times New Roman" w:hAnsi="Times New Roman" w:cs="Times New Roman"/>
+                <w:sz w:val="24"/>
+                <w:szCs w:val="24"/>
+              </w:rPr>
+              <w:t>)</w:t>
             </w:r>
           </w:p>
         </w:tc>
@@ -32053,6 +32595,7 @@
               </w:rPr>
             </w:pPr>
             <w:hyperlink r:id="rId368" w:anchor="d:xdotversion" w:history="1">
+              <w:proofErr w:type="spellStart"/>
               <w:r>
                 <w:rPr>
                   <w:rFonts w:ascii="Times New Roman" w:eastAsia="Times New Roman" w:hAnsi="Times New Roman" w:cs="Times New Roman"/>
@@ -32065,6 +32608,7 @@
                 </w:rPr>
                 <w:t>xdotversion</w:t>
               </w:r>
+              <w:proofErr w:type="spellEnd"/>
             </w:hyperlink>
           </w:p>
         </w:tc>
@@ -32224,6 +32768,7 @@
               </w:rPr>
             </w:pPr>
             <w:hyperlink r:id="rId370" w:anchor="d:xlabel" w:history="1">
+              <w:proofErr w:type="spellStart"/>
               <w:r>
                 <w:rPr>
                   <w:rFonts w:ascii="Times New Roman" w:eastAsia="Times New Roman" w:hAnsi="Times New Roman" w:cs="Times New Roman"/>
@@ -32236,6 +32781,7 @@
                 </w:rPr>
                 <w:t>xlabel</w:t>
               </w:r>
+              <w:proofErr w:type="spellEnd"/>
             </w:hyperlink>
           </w:p>
         </w:tc>
@@ -32284,6 +32830,7 @@
               </w:rPr>
             </w:pPr>
             <w:hyperlink r:id="rId371" w:anchor="k:lblString" w:history="1">
+              <w:proofErr w:type="spellStart"/>
               <w:r>
                 <w:rPr>
                   <w:rFonts w:ascii="Times New Roman" w:eastAsia="Times New Roman" w:hAnsi="Times New Roman" w:cs="Times New Roman"/>
@@ -32296,6 +32843,7 @@
                 </w:rPr>
                 <w:t>lblString</w:t>
               </w:r>
+              <w:proofErr w:type="spellEnd"/>
             </w:hyperlink>
           </w:p>
         </w:tc>
@@ -32403,6 +32951,7 @@
               </w:rPr>
             </w:pPr>
             <w:hyperlink r:id="rId372" w:anchor="d:xlp" w:history="1">
+              <w:proofErr w:type="spellStart"/>
               <w:r>
                 <w:rPr>
                   <w:rFonts w:ascii="Times New Roman" w:eastAsia="Times New Roman" w:hAnsi="Times New Roman" w:cs="Times New Roman"/>
@@ -32415,6 +32964,7 @@
                 </w:rPr>
                 <w:t>xlp</w:t>
               </w:r>
+              <w:proofErr w:type="spellEnd"/>
             </w:hyperlink>
           </w:p>
         </w:tc>
@@ -32782,6 +33332,7 @@
         </w:numPr>
       </w:pPr>
       <w:hyperlink r:id="rId376" w:anchor="k:escString" w:history="1">
+        <w:proofErr w:type="spellStart"/>
         <w:r>
           <w:rPr>
             <w:rFonts w:ascii="Times New Roman" w:eastAsia="Times New Roman" w:hAnsi="Times New Roman" w:cs="Times New Roman"/>
@@ -32794,6 +33345,7 @@
           </w:rPr>
           <w:t>escString</w:t>
         </w:r>
+        <w:proofErr w:type="spellEnd"/>
       </w:hyperlink>
       <w:r>
         <w:t xml:space="preserve"> </w:t>
@@ -32802,6 +33354,7 @@
         <w:t xml:space="preserve">and </w:t>
       </w:r>
       <w:hyperlink r:id="rId377" w:anchor="k:lblString" w:history="1">
+        <w:proofErr w:type="spellStart"/>
         <w:r>
           <w:rPr>
             <w:rFonts w:ascii="Times New Roman" w:eastAsia="Times New Roman" w:hAnsi="Times New Roman" w:cs="Times New Roman"/>
@@ -32814,6 +33367,7 @@
           </w:rPr>
           <w:t>lblString</w:t>
         </w:r>
+        <w:proofErr w:type="spellEnd"/>
       </w:hyperlink>
       <w:r>
         <w:rPr>
@@ -32828,8 +33382,13 @@
         <w:t xml:space="preserve"> </w:t>
       </w:r>
       <w:r>
-        <w:t>are of type string in csdot</w:t>
+        <w:t xml:space="preserve">are of type string in </w:t>
       </w:r>
+      <w:proofErr w:type="spellStart"/>
+      <w:r>
+        <w:t>csdot</w:t>
+      </w:r>
+      <w:proofErr w:type="spellEnd"/>
     </w:p>
     <w:p>
       <w:pPr>
@@ -32876,7 +33435,13 @@
         </w:numPr>
       </w:pPr>
       <w:r>
-        <w:t>&lt;none&gt; is specified as nil, which means it is not present in the code. So the corresponding functions are absent.</w:t>
+        <w:t xml:space="preserve">&lt;none&gt; is specified as nil, which means it is not present in the code. </w:t>
+      </w:r>
+      <w:r>
+        <w:t>So,</w:t>
+      </w:r>
+      <w:r>
+        <w:t xml:space="preserve"> the corresponding functions are absent.</w:t>
       </w:r>
     </w:p>
     <w:sectPr>

</xml_diff>